<commit_message>
finished 1, with HPS_my_style
</commit_message>
<xml_diff>
--- a/HPS.docx
+++ b/HPS.docx
@@ -63,6 +63,62 @@
       <w:r>
         <w:t xml:space="preserve">Education:</w:t>
       </w:r>
+    </w:p>
+    <w:p>
+      <w:pPr>
+        <w:pStyle w:val="Subtitle"/>
+      </w:pPr>
+      <w:r>
+        <w:t xml:space="preserve">Does</w:t>
+      </w:r>
+      <w:r>
+        <w:t xml:space="preserve"> </w:t>
+      </w:r>
+      <w:r>
+        <w:t xml:space="preserve">Science</w:t>
+      </w:r>
+      <w:r>
+        <w:t xml:space="preserve"> </w:t>
+      </w:r>
+      <w:r>
+        <w:t xml:space="preserve">Teaching</w:t>
+      </w:r>
+      <w:r>
+        <w:t xml:space="preserve"> </w:t>
+      </w:r>
+      <w:r>
+        <w:t xml:space="preserve">Need</w:t>
+      </w:r>
+      <w:r>
+        <w:t xml:space="preserve"> </w:t>
+      </w:r>
+      <w:r>
+        <w:t xml:space="preserve">History</w:t>
+      </w:r>
+      <w:r>
+        <w:t xml:space="preserve"> </w:t>
+      </w:r>
+      <w:r>
+        <w:t xml:space="preserve">and</w:t>
+      </w:r>
+      <w:r>
+        <w:t xml:space="preserve"> </w:t>
+      </w:r>
+      <w:r>
+        <w:t xml:space="preserve">Philosophy</w:t>
+      </w:r>
+      <w:r>
+        <w:t xml:space="preserve"> </w:t>
+      </w:r>
+      <w:r>
+        <w:t xml:space="preserve">of</w:t>
+      </w:r>
+      <w:r>
+        <w:t xml:space="preserve"> </w:t>
+      </w:r>
+      <w:r>
+        <w:t xml:space="preserve">Science</w:t>
+      </w:r>
       <w:r>
         <w:t xml:space="preserve"> </w:t>
       </w:r>
@@ -70,7 +126,7 @@
         <w:rPr>
           <w:i/>
         </w:rPr>
-        <w:t xml:space="preserve">Does</w:t>
+        <w:t xml:space="preserve">by</w:t>
       </w:r>
       <w:r>
         <w:rPr>
@@ -82,7 +138,7 @@
         <w:rPr>
           <w:i/>
         </w:rPr>
-        <w:t xml:space="preserve">Science</w:t>
+        <w:t xml:space="preserve">Peter</w:t>
       </w:r>
       <w:r>
         <w:rPr>
@@ -94,96 +150,6 @@
         <w:rPr>
           <w:i/>
         </w:rPr>
-        <w:t xml:space="preserve">Teaching</w:t>
-      </w:r>
-      <w:r>
-        <w:rPr>
-          <w:i/>
-        </w:rPr>
-        <w:t xml:space="preserve"> </w:t>
-      </w:r>
-      <w:r>
-        <w:rPr>
-          <w:i/>
-        </w:rPr>
-        <w:t xml:space="preserve">Need</w:t>
-      </w:r>
-      <w:r>
-        <w:rPr>
-          <w:i/>
-        </w:rPr>
-        <w:t xml:space="preserve"> </w:t>
-      </w:r>
-      <w:r>
-        <w:rPr>
-          <w:i/>
-        </w:rPr>
-        <w:t xml:space="preserve">History</w:t>
-      </w:r>
-      <w:r>
-        <w:rPr>
-          <w:i/>
-        </w:rPr>
-        <w:t xml:space="preserve"> </w:t>
-      </w:r>
-      <w:r>
-        <w:rPr>
-          <w:i/>
-        </w:rPr>
-        <w:t xml:space="preserve">and</w:t>
-      </w:r>
-      <w:r>
-        <w:rPr>
-          <w:i/>
-        </w:rPr>
-        <w:t xml:space="preserve"> </w:t>
-      </w:r>
-      <w:r>
-        <w:rPr>
-          <w:i/>
-        </w:rPr>
-        <w:t xml:space="preserve">Philosophy</w:t>
-      </w:r>
-      <w:r>
-        <w:rPr>
-          <w:i/>
-        </w:rPr>
-        <w:t xml:space="preserve"> </w:t>
-      </w:r>
-      <w:r>
-        <w:rPr>
-          <w:i/>
-        </w:rPr>
-        <w:t xml:space="preserve">of</w:t>
-      </w:r>
-      <w:r>
-        <w:rPr>
-          <w:i/>
-        </w:rPr>
-        <w:t xml:space="preserve"> </w:t>
-      </w:r>
-      <w:r>
-        <w:rPr>
-          <w:i/>
-        </w:rPr>
-        <w:t xml:space="preserve">Science</w:t>
-      </w:r>
-      <w:r>
-        <w:t xml:space="preserve"> </w:t>
-      </w:r>
-      <w:r>
-        <w:t xml:space="preserve">by</w:t>
-      </w:r>
-      <w:r>
-        <w:t xml:space="preserve"> </w:t>
-      </w:r>
-      <w:r>
-        <w:t xml:space="preserve">Peter</w:t>
-      </w:r>
-      <w:r>
-        <w:t xml:space="preserve"> </w:t>
-      </w:r>
-      <w:r>
         <w:t xml:space="preserve">Slezak</w:t>
       </w:r>
     </w:p>
@@ -244,7 +210,7 @@
         <w:t xml:space="preserve"> </w:t>
       </w:r>
       <w:r>
-        <w:t xml:space="preserve">5,</w:t>
+        <w:t xml:space="preserve">12,</w:t>
       </w:r>
       <w:r>
         <w:t xml:space="preserve"> </w:t>
@@ -262,7 +228,7 @@
         </w:numPr>
       </w:pPr>
       <w:r>
-        <w:t xml:space="preserve">What makes science and mathematics education daunting tasks among educators. Cite evidences from the reading material.</w:t>
+        <w:t xml:space="preserve">What makes science and mathematics education a daunting task among educators. Cite evidences from the reading material.</w:t>
       </w:r>
     </w:p>
     <w:p>
@@ -270,7 +236,7 @@
         <w:pStyle w:val="FirstParagraph"/>
       </w:pPr>
       <w:r>
-        <w:t xml:space="preserve">The utilitarian view of teaching science leads to</w:t>
+        <w:t xml:space="preserve">In the article, the utilitarian view of teaching science leads to</w:t>
       </w:r>
       <w:r>
         <w:t xml:space="preserve"> </w:t>
@@ -285,10 +251,7 @@
         <w:t xml:space="preserve">”</w:t>
       </w:r>
       <w:r>
-        <w:t xml:space="preserve"> </w:t>
-      </w:r>
-      <w:r>
-        <w:t xml:space="preserve">according to</w:t>
+        <w:t xml:space="preserve">. This view of teaching can be countered by HPS. Having said this, the integration of HPS in the curriculum makes science and mathematics teaching a daunting task among educators.</w:t>
       </w:r>
       <w:r>
         <w:t xml:space="preserve"> </w:t>
@@ -297,15 +260,6 @@
         <w:t xml:space="preserve">Slezak (n.d.)</w:t>
       </w:r>
       <w:r>
-        <w:t xml:space="preserve">. This view of teaching can be countered by HPS. Having said this, the integration of HPS in the curriculum makes science and mathematics teaching a daunting tasks among educators.</w:t>
-      </w:r>
-      <w:r>
-        <w:t xml:space="preserve"> </w:t>
-      </w:r>
-      <w:r>
-        <w:t xml:space="preserve">Slezak (n.d.)</w:t>
-      </w:r>
-      <w:r>
         <w:t xml:space="preserve"> </w:t>
       </w:r>
       <w:r>
@@ -459,19 +413,7 @@
         <w:t xml:space="preserve">”</w:t>
       </w:r>
       <w:r>
-        <w:t xml:space="preserve">. With all these,</w:t>
-      </w:r>
-      <w:r>
-        <w:t xml:space="preserve"> </w:t>
-      </w:r>
-      <w:r>
-        <w:t xml:space="preserve">Slezak (n.d.)</w:t>
-      </w:r>
-      <w:r>
-        <w:t xml:space="preserve"> </w:t>
-      </w:r>
-      <w:r>
-        <w:t xml:space="preserve">nonetheless posits that this will</w:t>
+        <w:t xml:space="preserve">. Considering all of these, he posits an</w:t>
       </w:r>
       <w:r>
         <w:t xml:space="preserve"> </w:t>
@@ -480,28 +422,13 @@
         <w:t xml:space="preserve">“</w:t>
       </w:r>
       <w:r>
-        <w:t xml:space="preserve">convey a picture of science as the highest achievements of the human intellect</w:t>
+        <w:t xml:space="preserve">outlook which seeks to convey a picture of science as the highest achievements of the human intellect</w:t>
       </w:r>
       <w:r>
         <w:t xml:space="preserve">”</w:t>
       </w:r>
       <w:r>
-        <w:t xml:space="preserve"> </w:t>
-      </w:r>
-      <w:r>
-        <w:t xml:space="preserve">spurring students and teachers to appreciate science and mathematics leading to</w:t>
-      </w:r>
-      <w:r>
-        <w:t xml:space="preserve"> </w:t>
-      </w:r>
-      <w:r>
-        <w:t xml:space="preserve">‘</w:t>
-      </w:r>
-      <w:r>
-        <w:t xml:space="preserve">enriched culture and human lives</w:t>
-      </w:r>
-      <w:r>
-        <w:t xml:space="preserve">’</w:t>
+        <w:t xml:space="preserve">. This will spur students and teachers to appreciate science and mathematics, leading to enriched culture and human lives</w:t>
       </w:r>
       <w:r>
         <w:t xml:space="preserve"> </w:t>
@@ -518,16 +445,94 @@
         <w:pStyle w:val="BodyText"/>
       </w:pPr>
       <w:r>
-        <w:t xml:space="preserve">We cannot teach the content of science and mathematics without explicitly addressing issues about these subjects</w:t>
-      </w:r>
-      <w:r>
-        <w:t xml:space="preserve"> </w:t>
-      </w:r>
-      <w:r>
-        <w:t xml:space="preserve">(Slezak, n.d.)</w:t>
-      </w:r>
-      <w:r>
-        <w:t xml:space="preserve">. For example, how will you teach the content of calculus – abstract in its notations – and let your students have a sense of purpose in studying it without discussing its origins, the different mathematicians who contributed to its development and success, and the issues about it that were settled through the years? This is where HPS comes in, making it inevitable in the curriculum.</w:t>
+        <w:t xml:space="preserve">We cannot teach the content of science and mathematics without explicitly addressing issues about these subjects. For example, how will you teach the content of calculus – abstract in its notations – and let your students have a sense of purpose in studying it without discussing its origins, the different mathematicians who contributed to its development and their successes in the field, the issues about it that were settled through the years, etc.? This is where HPS comes in; making it inevitable in the curriculum. Thus, the need for teachers to study HPS.</w:t>
+      </w:r>
+    </w:p>
+    <w:p>
+      <w:pPr>
+        <w:pStyle w:val="BodyText"/>
+      </w:pPr>
+      <w:r>
+        <w:t xml:space="preserve">Another issue pointed out by the article is the naive philosophy of science. This can be said with respect to the mutability of science. Science and its ever changing body of beliefs seems to be the reason why people have become open-minded about miraculous or paranormal phenomena instead of dogmatic dismissal of these phenomena. Thus, the need to emphasize that the conclusions we derive from the fact that science is historically changeable should manifest when incorporating HPS in the curriculum.</w:t>
+      </w:r>
+    </w:p>
+    <w:p>
+      <w:pPr>
+        <w:pStyle w:val="BodyText"/>
+      </w:pPr>
+      <w:r>
+        <w:t xml:space="preserve">The issue of closed mind or open mind in the article is about the education system unknowingly promoting closed mind or convergent thinking; teaching students the correct answer to given questions. The education system should promote divergent thinking and critism; a central feature of science which can only be brought out by integrating HPS.</w:t>
+      </w:r>
+    </w:p>
+    <w:p>
+      <w:pPr>
+        <w:pStyle w:val="BodyText"/>
+      </w:pPr>
+      <w:r>
+        <w:t xml:space="preserve">Another issue in teaching science pointed out by the article is</w:t>
+      </w:r>
+      <w:r>
+        <w:t xml:space="preserve"> </w:t>
+      </w:r>
+      <w:r>
+        <w:t xml:space="preserve">“</w:t>
+      </w:r>
+      <w:r>
+        <w:t xml:space="preserve">history of science as subversive</w:t>
+      </w:r>
+      <w:r>
+        <w:t xml:space="preserve">”</w:t>
+      </w:r>
+      <w:r>
+        <w:t xml:space="preserve">. One might see in science a model of objectivity and rationality. However, history will reveal that there were mathematicians, like Isaac Newton, who attributed mathematics to God. Thus, there is a need to dismiss matters that are not scientific – matters of pseudo-science or religion – when discussing HPS in teaching science subjects. One can consider the history of science be rated X or censored as discussed in the last parts of the article.</w:t>
+      </w:r>
+    </w:p>
+    <w:p>
+      <w:pPr>
+        <w:pStyle w:val="BodyText"/>
+      </w:pPr>
+      <w:r>
+        <w:t xml:space="preserve">The article also discussed that HPS themes should be integrated into the curriculum as an intrinsic part. This emphasizes the contextual approach that content knowledge is not and should not be HPS-free. This will help the students learn about not only the content but also the nature of science.</w:t>
+      </w:r>
+    </w:p>
+    <w:p>
+      <w:pPr>
+        <w:pStyle w:val="BodyText"/>
+      </w:pPr>
+      <w:r>
+        <w:t xml:space="preserve">In addition, HPS being good as it may seem, the article pointed out that theories of HPS are controversial and changeable. This might make someone think not to teach HPS explicitly in a science subject to do away with these controversies. However, this will just weaken the content of the subject. This is the paradox of HPS in science teaching. In teaching HPS explicitly in a science subject, the teacher should make his or her students realize that controversy and change is innate in science and that this is the reality of science and practicing science. This will help students accept, appreciate and learn from these controversies and changes in science and not be dismayed from it.</w:t>
+      </w:r>
+    </w:p>
+    <w:p>
+      <w:pPr>
+        <w:pStyle w:val="BodyText"/>
+      </w:pPr>
+      <w:r>
+        <w:t xml:space="preserve">The article also mentioned the role of history in undermining the bias of science textbooks. Try to imagine being confined to use only one textbook in teaching a science subject, one can simply say that there is bias. Weather this book is writen by a renowned outstanding scientist, he would only be speaking for himself and his generation. History will help us compare the same topic from various generations and authors thus brighing out the best learning from that topic.</w:t>
+      </w:r>
+    </w:p>
+    <w:p>
+      <w:pPr>
+        <w:pStyle w:val="BodyText"/>
+      </w:pPr>
+      <w:r>
+        <w:t xml:space="preserve">On the other hand, one may view science as the product of psychological and social forces rather that of rational thinking. Now, this is in contrast with science being fundamentally objective. The article points out the need to reconcile these things – science and subjectivity – since there is a need to acknowledge also the non-rational elements in science. This is not an easy task.</w:t>
+      </w:r>
+    </w:p>
+    <w:p>
+      <w:pPr>
+        <w:pStyle w:val="BodyText"/>
+      </w:pPr>
+      <w:r>
+        <w:t xml:space="preserve">There is also the issue of realism vs instrumentalism. The article cited that there is too much emphasis on theory and not enough on experiment; this is instrumentalism. This, however, is the thing of the past. In incorporating HPS in science education, we should focus on the experimentation aspect of verifying the veracity of an entity rather than the use of ability to explain or theory.</w:t>
+      </w:r>
+    </w:p>
+    <w:p>
+      <w:pPr>
+        <w:pStyle w:val="BodyText"/>
+      </w:pPr>
+      <w:r>
+        <w:t xml:space="preserve">Finally, the article concludes that all of these issues on HPS have a direct bearing to the manner and substance of science teaching. Thus, considering all of these things makes it daunting on the part of educators to teach science and mathematics.</w:t>
       </w:r>
     </w:p>
     <w:p>
@@ -542,29 +547,43 @@
         <w:t xml:space="preserve">What are the traces of HPS in the development of curriculums (basic &amp; higher education)?</w:t>
       </w:r>
     </w:p>
-    <w:bookmarkStart w:id="22" w:name="refs"/>
-    <w:bookmarkStart w:id="20" w:name="ref-strhps"/>
     <w:p>
       <w:pPr>
+        <w:pStyle w:val="Heading1"/>
+      </w:pPr>
+      <w:bookmarkStart w:id="20" w:name="references"/>
+      <w:r>
+        <w:t xml:space="preserve">References</w:t>
+      </w:r>
+      <w:bookmarkEnd w:id="20"/>
+    </w:p>
+    <w:bookmarkStart w:id="23" w:name="refs"/>
+    <w:bookmarkStart w:id="21" w:name="ref-strhps"/>
+    <w:p>
+      <w:pPr>
         <w:pStyle w:val="Bibliography"/>
       </w:pPr>
       <w:r>
         <w:t xml:space="preserve">Matthews, Michael R. 2001. “Science Teaching: The Role of History and Philosophy of Science.”</w:t>
-      </w:r>
-    </w:p>
-    <w:bookmarkEnd w:id="20"/>
-    <w:bookmarkStart w:id="21" w:name="ref-dstnhps"/>
-    <w:p>
-      <w:pPr>
-        <w:pStyle w:val="Bibliography"/>
-      </w:pPr>
-      <w:r>
-        <w:t xml:space="preserve">Slezak, Peter. n.d. “Does Science Teaching Need History and Philosophy of Science?”</w:t>
       </w:r>
     </w:p>
     <w:bookmarkEnd w:id="21"/>
+    <w:bookmarkStart w:id="22" w:name="ref-dstnhps"/>
+    <w:p>
+      <w:pPr>
+        <w:pStyle w:val="Bibliography"/>
+      </w:pPr>
+      <w:r>
+        <w:t xml:space="preserve">Slezak, Peter. n.d. “Does Science Teaching Need History and Philosophy of Science?”</w:t>
+      </w:r>
+    </w:p>
     <w:bookmarkEnd w:id="22"/>
-    <w:sectPr/>
+    <w:bookmarkEnd w:id="23"/>
+    <w:sectPr>
+      <w:pgSz w:w="12240" w:h="15840"/>
+      <w:pgMar w:top="1440" w:right="1440" w:bottom="1440" w:left="1440" w:header="720" w:footer="720" w:gutter="0"/>
+      <w:cols w:space="720"/>
+    </w:sectPr>
   </w:body>
 </w:document>
 </file>
@@ -593,10 +612,310 @@
 </file>
 
 <file path=word/numbering.xml><?xml version="1.0" encoding="utf-8"?>
-<w:numbering xmlns:w="http://schemas.openxmlformats.org/wordprocessingml/2006/main">
-  <w:abstractNum w:abstractNumId="990">
-    <w:nsid w:val="170cd2de"/>
+<w:numbering xmlns:wpc="http://schemas.microsoft.com/office/word/2010/wordprocessingCanvas" xmlns:cx="http://schemas.microsoft.com/office/drawing/2014/chartex" xmlns:cx1="http://schemas.microsoft.com/office/drawing/2015/9/8/chartex" xmlns:cx2="http://schemas.microsoft.com/office/drawing/2015/10/21/chartex" xmlns:cx3="http://schemas.microsoft.com/office/drawing/2016/5/9/chartex" xmlns:cx4="http://schemas.microsoft.com/office/drawing/2016/5/10/chartex" xmlns:cx5="http://schemas.microsoft.com/office/drawing/2016/5/11/chartex" xmlns:cx6="http://schemas.microsoft.com/office/drawing/2016/5/12/chartex" xmlns:cx7="http://schemas.microsoft.com/office/drawing/2016/5/13/chartex" xmlns:cx8="http://schemas.microsoft.com/office/drawing/2016/5/14/chartex" xmlns:mc="http://schemas.openxmlformats.org/markup-compatibility/2006" xmlns:aink="http://schemas.microsoft.com/office/drawing/2016/ink" xmlns:am3d="http://schemas.microsoft.com/office/drawing/2017/model3d" xmlns:o="urn:schemas-microsoft-com:office:office" xmlns:r="http://schemas.openxmlformats.org/officeDocument/2006/relationships" xmlns:m="http://schemas.openxmlformats.org/officeDocument/2006/math" xmlns:v="urn:schemas-microsoft-com:vml" xmlns:wp14="http://schemas.microsoft.com/office/word/2010/wordprocessingDrawing" xmlns:wp="http://schemas.openxmlformats.org/drawingml/2006/wordprocessingDrawing" xmlns:w10="urn:schemas-microsoft-com:office:word" xmlns:w="http://schemas.openxmlformats.org/wordprocessingml/2006/main" xmlns:w14="http://schemas.microsoft.com/office/word/2010/wordml" xmlns:w15="http://schemas.microsoft.com/office/word/2012/wordml" xmlns:w16cid="http://schemas.microsoft.com/office/word/2016/wordml/cid" xmlns:w16se="http://schemas.microsoft.com/office/word/2015/wordml/symex" xmlns:wpg="http://schemas.microsoft.com/office/word/2010/wordprocessingGroup" xmlns:wpi="http://schemas.microsoft.com/office/word/2010/wordprocessingInk" xmlns:wne="http://schemas.microsoft.com/office/word/2006/wordml" xmlns:wps="http://schemas.microsoft.com/office/word/2010/wordprocessingShape" mc:Ignorable="w14 w15 w16se w16cid wp14">
+  <w:abstractNum w:abstractNumId="0" w15:restartNumberingAfterBreak="0">
+    <w:nsid w:val="EA454B4C"/>
     <w:multiLevelType w:val="multilevel"/>
+    <w:tmpl w:val="42E258BE"/>
+    <w:lvl w:ilvl="0">
+      <w:start w:val="1"/>
+      <w:numFmt w:val="decimal"/>
+      <w:pStyle w:val="Compact"/>
+      <w:lvlText w:val="%1."/>
+      <w:lvlJc w:val="left"/>
+      <w:pPr>
+        <w:tabs>
+          <w:tab w:val="num" w:pos="0"/>
+        </w:tabs>
+        <w:ind w:left="480" w:hanging="480"/>
+      </w:pPr>
+    </w:lvl>
+    <w:lvl w:ilvl="1">
+      <w:start w:val="1"/>
+      <w:numFmt w:val="decimal"/>
+      <w:lvlText w:val="%2."/>
+      <w:lvlJc w:val="left"/>
+      <w:pPr>
+        <w:tabs>
+          <w:tab w:val="num" w:pos="720"/>
+        </w:tabs>
+        <w:ind w:left="1200" w:hanging="480"/>
+      </w:pPr>
+    </w:lvl>
+    <w:lvl w:ilvl="2">
+      <w:start w:val="1"/>
+      <w:numFmt w:val="decimal"/>
+      <w:lvlText w:val="%3."/>
+      <w:lvlJc w:val="left"/>
+      <w:pPr>
+        <w:tabs>
+          <w:tab w:val="num" w:pos="1440"/>
+        </w:tabs>
+        <w:ind w:left="1920" w:hanging="480"/>
+      </w:pPr>
+    </w:lvl>
+    <w:lvl w:ilvl="3">
+      <w:start w:val="1"/>
+      <w:numFmt w:val="decimal"/>
+      <w:lvlText w:val="%4."/>
+      <w:lvlJc w:val="left"/>
+      <w:pPr>
+        <w:tabs>
+          <w:tab w:val="num" w:pos="2160"/>
+        </w:tabs>
+        <w:ind w:left="2640" w:hanging="480"/>
+      </w:pPr>
+    </w:lvl>
+    <w:lvl w:ilvl="4">
+      <w:start w:val="1"/>
+      <w:numFmt w:val="decimal"/>
+      <w:lvlText w:val="%5."/>
+      <w:lvlJc w:val="left"/>
+      <w:pPr>
+        <w:tabs>
+          <w:tab w:val="num" w:pos="2880"/>
+        </w:tabs>
+        <w:ind w:left="3360" w:hanging="480"/>
+      </w:pPr>
+    </w:lvl>
+    <w:lvl w:ilvl="5">
+      <w:start w:val="1"/>
+      <w:numFmt w:val="decimal"/>
+      <w:lvlText w:val="%6."/>
+      <w:lvlJc w:val="left"/>
+      <w:pPr>
+        <w:tabs>
+          <w:tab w:val="num" w:pos="3600"/>
+        </w:tabs>
+        <w:ind w:left="4080" w:hanging="480"/>
+      </w:pPr>
+    </w:lvl>
+    <w:lvl w:ilvl="6">
+      <w:start w:val="1"/>
+      <w:numFmt w:val="decimal"/>
+      <w:lvlText w:val="%7."/>
+      <w:lvlJc w:val="left"/>
+      <w:pPr>
+        <w:tabs>
+          <w:tab w:val="num" w:pos="4320"/>
+        </w:tabs>
+        <w:ind w:left="4800" w:hanging="480"/>
+      </w:pPr>
+    </w:lvl>
+    <w:lvl w:ilvl="7">
+      <w:start w:val="1"/>
+      <w:numFmt w:val="decimal"/>
+      <w:lvlText w:val="%8."/>
+      <w:lvlJc w:val="left"/>
+      <w:pPr>
+        <w:tabs>
+          <w:tab w:val="num" w:pos="5040"/>
+        </w:tabs>
+        <w:ind w:left="5520" w:hanging="480"/>
+      </w:pPr>
+    </w:lvl>
+    <w:lvl w:ilvl="8">
+      <w:start w:val="1"/>
+      <w:numFmt w:val="decimal"/>
+      <w:lvlText w:val="%9."/>
+      <w:lvlJc w:val="left"/>
+      <w:pPr>
+        <w:tabs>
+          <w:tab w:val="num" w:pos="5760"/>
+        </w:tabs>
+        <w:ind w:left="6240" w:hanging="480"/>
+      </w:pPr>
+    </w:lvl>
+  </w:abstractNum>
+  <w:abstractNum w:abstractNumId="1" w15:restartNumberingAfterBreak="0">
+    <w:nsid w:val="FFFFFF7C"/>
+    <w:multiLevelType w:val="singleLevel"/>
+    <w:tmpl w:val="DE920E3E"/>
+    <w:lvl w:ilvl="0">
+      <w:start w:val="1"/>
+      <w:numFmt w:val="decimal"/>
+      <w:lvlText w:val="%1."/>
+      <w:lvlJc w:val="left"/>
+      <w:pPr>
+        <w:tabs>
+          <w:tab w:val="num" w:pos="1492"/>
+        </w:tabs>
+        <w:ind w:left="1492" w:hanging="360"/>
+      </w:pPr>
+    </w:lvl>
+  </w:abstractNum>
+  <w:abstractNum w:abstractNumId="2" w15:restartNumberingAfterBreak="0">
+    <w:nsid w:val="FFFFFF7D"/>
+    <w:multiLevelType w:val="singleLevel"/>
+    <w:tmpl w:val="37BCB1BA"/>
+    <w:lvl w:ilvl="0">
+      <w:start w:val="1"/>
+      <w:numFmt w:val="decimal"/>
+      <w:lvlText w:val="%1."/>
+      <w:lvlJc w:val="left"/>
+      <w:pPr>
+        <w:tabs>
+          <w:tab w:val="num" w:pos="1209"/>
+        </w:tabs>
+        <w:ind w:left="1209" w:hanging="360"/>
+      </w:pPr>
+    </w:lvl>
+  </w:abstractNum>
+  <w:abstractNum w:abstractNumId="3" w15:restartNumberingAfterBreak="0">
+    <w:nsid w:val="FFFFFF7E"/>
+    <w:multiLevelType w:val="singleLevel"/>
+    <w:tmpl w:val="3EB0373A"/>
+    <w:lvl w:ilvl="0">
+      <w:start w:val="1"/>
+      <w:numFmt w:val="decimal"/>
+      <w:lvlText w:val="%1."/>
+      <w:lvlJc w:val="left"/>
+      <w:pPr>
+        <w:tabs>
+          <w:tab w:val="num" w:pos="926"/>
+        </w:tabs>
+        <w:ind w:left="926" w:hanging="360"/>
+      </w:pPr>
+    </w:lvl>
+  </w:abstractNum>
+  <w:abstractNum w:abstractNumId="4" w15:restartNumberingAfterBreak="0">
+    <w:nsid w:val="FFFFFF7F"/>
+    <w:multiLevelType w:val="singleLevel"/>
+    <w:tmpl w:val="FE2456E0"/>
+    <w:lvl w:ilvl="0">
+      <w:start w:val="1"/>
+      <w:numFmt w:val="decimal"/>
+      <w:lvlText w:val="%1."/>
+      <w:lvlJc w:val="left"/>
+      <w:pPr>
+        <w:tabs>
+          <w:tab w:val="num" w:pos="643"/>
+        </w:tabs>
+        <w:ind w:left="643" w:hanging="360"/>
+      </w:pPr>
+    </w:lvl>
+  </w:abstractNum>
+  <w:abstractNum w:abstractNumId="5" w15:restartNumberingAfterBreak="0">
+    <w:nsid w:val="FFFFFF80"/>
+    <w:multiLevelType w:val="singleLevel"/>
+    <w:tmpl w:val="4730499E"/>
+    <w:lvl w:ilvl="0">
+      <w:start w:val="1"/>
+      <w:numFmt w:val="bullet"/>
+      <w:lvlText w:val=""/>
+      <w:lvlJc w:val="left"/>
+      <w:pPr>
+        <w:tabs>
+          <w:tab w:val="num" w:pos="1492"/>
+        </w:tabs>
+        <w:ind w:left="1492" w:hanging="360"/>
+      </w:pPr>
+      <w:rPr>
+        <w:rFonts w:ascii="Symbol" w:hAnsi="Symbol" w:hint="default"/>
+      </w:rPr>
+    </w:lvl>
+  </w:abstractNum>
+  <w:abstractNum w:abstractNumId="6" w15:restartNumberingAfterBreak="0">
+    <w:nsid w:val="FFFFFF81"/>
+    <w:multiLevelType w:val="singleLevel"/>
+    <w:tmpl w:val="6D7A7DCA"/>
+    <w:lvl w:ilvl="0">
+      <w:start w:val="1"/>
+      <w:numFmt w:val="bullet"/>
+      <w:lvlText w:val=""/>
+      <w:lvlJc w:val="left"/>
+      <w:pPr>
+        <w:tabs>
+          <w:tab w:val="num" w:pos="1209"/>
+        </w:tabs>
+        <w:ind w:left="1209" w:hanging="360"/>
+      </w:pPr>
+      <w:rPr>
+        <w:rFonts w:ascii="Symbol" w:hAnsi="Symbol" w:hint="default"/>
+      </w:rPr>
+    </w:lvl>
+  </w:abstractNum>
+  <w:abstractNum w:abstractNumId="7" w15:restartNumberingAfterBreak="0">
+    <w:nsid w:val="FFFFFF82"/>
+    <w:multiLevelType w:val="singleLevel"/>
+    <w:tmpl w:val="40624642"/>
+    <w:lvl w:ilvl="0">
+      <w:start w:val="1"/>
+      <w:numFmt w:val="bullet"/>
+      <w:lvlText w:val=""/>
+      <w:lvlJc w:val="left"/>
+      <w:pPr>
+        <w:tabs>
+          <w:tab w:val="num" w:pos="926"/>
+        </w:tabs>
+        <w:ind w:left="926" w:hanging="360"/>
+      </w:pPr>
+      <w:rPr>
+        <w:rFonts w:ascii="Symbol" w:hAnsi="Symbol" w:hint="default"/>
+      </w:rPr>
+    </w:lvl>
+  </w:abstractNum>
+  <w:abstractNum w:abstractNumId="8" w15:restartNumberingAfterBreak="0">
+    <w:nsid w:val="FFFFFF83"/>
+    <w:multiLevelType w:val="singleLevel"/>
+    <w:tmpl w:val="2F2644FE"/>
+    <w:lvl w:ilvl="0">
+      <w:start w:val="1"/>
+      <w:numFmt w:val="bullet"/>
+      <w:lvlText w:val=""/>
+      <w:lvlJc w:val="left"/>
+      <w:pPr>
+        <w:tabs>
+          <w:tab w:val="num" w:pos="643"/>
+        </w:tabs>
+        <w:ind w:left="643" w:hanging="360"/>
+      </w:pPr>
+      <w:rPr>
+        <w:rFonts w:ascii="Symbol" w:hAnsi="Symbol" w:hint="default"/>
+      </w:rPr>
+    </w:lvl>
+  </w:abstractNum>
+  <w:abstractNum w:abstractNumId="9" w15:restartNumberingAfterBreak="0">
+    <w:nsid w:val="FFFFFF88"/>
+    <w:multiLevelType w:val="singleLevel"/>
+    <w:tmpl w:val="97F8A136"/>
+    <w:lvl w:ilvl="0">
+      <w:start w:val="1"/>
+      <w:numFmt w:val="decimal"/>
+      <w:lvlText w:val="%1."/>
+      <w:lvlJc w:val="left"/>
+      <w:pPr>
+        <w:tabs>
+          <w:tab w:val="num" w:pos="360"/>
+        </w:tabs>
+        <w:ind w:left="360" w:hanging="360"/>
+      </w:pPr>
+    </w:lvl>
+  </w:abstractNum>
+  <w:abstractNum w:abstractNumId="10" w15:restartNumberingAfterBreak="0">
+    <w:nsid w:val="FFFFFF89"/>
+    <w:multiLevelType w:val="singleLevel"/>
+    <w:tmpl w:val="AFAE48A4"/>
+    <w:lvl w:ilvl="0">
+      <w:start w:val="1"/>
+      <w:numFmt w:val="bullet"/>
+      <w:lvlText w:val=""/>
+      <w:lvlJc w:val="left"/>
+      <w:pPr>
+        <w:tabs>
+          <w:tab w:val="num" w:pos="360"/>
+        </w:tabs>
+        <w:ind w:left="360" w:hanging="360"/>
+      </w:pPr>
+      <w:rPr>
+        <w:rFonts w:ascii="Symbol" w:hAnsi="Symbol" w:hint="default"/>
+      </w:rPr>
+    </w:lvl>
+  </w:abstractNum>
+  <w:abstractNum w:abstractNumId="11" w15:restartNumberingAfterBreak="0">
+    <w:nsid w:val="170CD2DE"/>
+    <w:multiLevelType w:val="multilevel"/>
+    <w:tmpl w:val="F0FED950"/>
     <w:lvl w:ilvl="0">
       <w:numFmt w:val="bullet"/>
       <w:lvlText w:val=" "/>
@@ -688,6 +1007,223 @@
     <w:lvl w:ilvl="8">
       <w:numFmt w:val="bullet"/>
       <w:lvlText w:val=" "/>
+      <w:lvlJc w:val="left"/>
+      <w:pPr>
+        <w:tabs>
+          <w:tab w:val="num" w:pos="5760"/>
+        </w:tabs>
+        <w:ind w:left="6240" w:hanging="480"/>
+      </w:pPr>
+    </w:lvl>
+  </w:abstractNum>
+  <w:abstractNum w:abstractNumId="12" w15:restartNumberingAfterBreak="0">
+    <w:nsid w:val="2C1AE401"/>
+    <w:multiLevelType w:val="multilevel"/>
+    <w:tmpl w:val="9552DC28"/>
+    <w:lvl w:ilvl="0">
+      <w:numFmt w:val="bullet"/>
+      <w:lvlText w:val=" "/>
+      <w:lvlJc w:val="left"/>
+      <w:pPr>
+        <w:tabs>
+          <w:tab w:val="num" w:pos="0"/>
+        </w:tabs>
+        <w:ind w:left="480" w:hanging="480"/>
+      </w:pPr>
+    </w:lvl>
+    <w:lvl w:ilvl="1">
+      <w:numFmt w:val="bullet"/>
+      <w:lvlText w:val=" "/>
+      <w:lvlJc w:val="left"/>
+      <w:pPr>
+        <w:tabs>
+          <w:tab w:val="num" w:pos="720"/>
+        </w:tabs>
+        <w:ind w:left="1200" w:hanging="480"/>
+      </w:pPr>
+    </w:lvl>
+    <w:lvl w:ilvl="2">
+      <w:numFmt w:val="bullet"/>
+      <w:lvlText w:val=" "/>
+      <w:lvlJc w:val="left"/>
+      <w:pPr>
+        <w:tabs>
+          <w:tab w:val="num" w:pos="1440"/>
+        </w:tabs>
+        <w:ind w:left="1920" w:hanging="480"/>
+      </w:pPr>
+    </w:lvl>
+    <w:lvl w:ilvl="3">
+      <w:numFmt w:val="bullet"/>
+      <w:lvlText w:val=" "/>
+      <w:lvlJc w:val="left"/>
+      <w:pPr>
+        <w:tabs>
+          <w:tab w:val="num" w:pos="2160"/>
+        </w:tabs>
+        <w:ind w:left="2640" w:hanging="480"/>
+      </w:pPr>
+    </w:lvl>
+    <w:lvl w:ilvl="4">
+      <w:numFmt w:val="bullet"/>
+      <w:lvlText w:val=" "/>
+      <w:lvlJc w:val="left"/>
+      <w:pPr>
+        <w:tabs>
+          <w:tab w:val="num" w:pos="2880"/>
+        </w:tabs>
+        <w:ind w:left="3360" w:hanging="480"/>
+      </w:pPr>
+    </w:lvl>
+    <w:lvl w:ilvl="5">
+      <w:numFmt w:val="bullet"/>
+      <w:lvlText w:val=" "/>
+      <w:lvlJc w:val="left"/>
+      <w:pPr>
+        <w:tabs>
+          <w:tab w:val="num" w:pos="3600"/>
+        </w:tabs>
+        <w:ind w:left="4080" w:hanging="480"/>
+      </w:pPr>
+    </w:lvl>
+    <w:lvl w:ilvl="6">
+      <w:numFmt w:val="bullet"/>
+      <w:lvlText w:val=" "/>
+      <w:lvlJc w:val="left"/>
+      <w:pPr>
+        <w:tabs>
+          <w:tab w:val="num" w:pos="4320"/>
+        </w:tabs>
+        <w:ind w:left="4800" w:hanging="480"/>
+      </w:pPr>
+    </w:lvl>
+    <w:lvl w:ilvl="7">
+      <w:numFmt w:val="bullet"/>
+      <w:lvlText w:val=" "/>
+      <w:lvlJc w:val="left"/>
+      <w:pPr>
+        <w:tabs>
+          <w:tab w:val="num" w:pos="5040"/>
+        </w:tabs>
+        <w:ind w:left="5520" w:hanging="480"/>
+      </w:pPr>
+    </w:lvl>
+    <w:lvl w:ilvl="8">
+      <w:numFmt w:val="bullet"/>
+      <w:lvlText w:val=" "/>
+      <w:lvlJc w:val="left"/>
+      <w:pPr>
+        <w:tabs>
+          <w:tab w:val="num" w:pos="5760"/>
+        </w:tabs>
+        <w:ind w:left="6240" w:hanging="480"/>
+      </w:pPr>
+    </w:lvl>
+  </w:abstractNum>
+  <w:abstractNum w:abstractNumId="13" w15:restartNumberingAfterBreak="0">
+    <w:nsid w:val="71315DCA"/>
+    <w:multiLevelType w:val="multilevel"/>
+    <w:tmpl w:val="CB702BE8"/>
+    <w:lvl w:ilvl="0">
+      <w:start w:val="2"/>
+      <w:numFmt w:val="decimal"/>
+      <w:lvlText w:val="%1."/>
+      <w:lvlJc w:val="left"/>
+      <w:pPr>
+        <w:tabs>
+          <w:tab w:val="num" w:pos="0"/>
+        </w:tabs>
+        <w:ind w:left="480" w:hanging="480"/>
+      </w:pPr>
+    </w:lvl>
+    <w:lvl w:ilvl="1">
+      <w:start w:val="2"/>
+      <w:numFmt w:val="decimal"/>
+      <w:lvlText w:val="%2."/>
+      <w:lvlJc w:val="left"/>
+      <w:pPr>
+        <w:tabs>
+          <w:tab w:val="num" w:pos="720"/>
+        </w:tabs>
+        <w:ind w:left="1200" w:hanging="480"/>
+      </w:pPr>
+    </w:lvl>
+    <w:lvl w:ilvl="2">
+      <w:start w:val="2"/>
+      <w:numFmt w:val="decimal"/>
+      <w:lvlText w:val="%3."/>
+      <w:lvlJc w:val="left"/>
+      <w:pPr>
+        <w:tabs>
+          <w:tab w:val="num" w:pos="1440"/>
+        </w:tabs>
+        <w:ind w:left="1920" w:hanging="480"/>
+      </w:pPr>
+    </w:lvl>
+    <w:lvl w:ilvl="3">
+      <w:start w:val="2"/>
+      <w:numFmt w:val="decimal"/>
+      <w:lvlText w:val="%4."/>
+      <w:lvlJc w:val="left"/>
+      <w:pPr>
+        <w:tabs>
+          <w:tab w:val="num" w:pos="2160"/>
+        </w:tabs>
+        <w:ind w:left="2640" w:hanging="480"/>
+      </w:pPr>
+    </w:lvl>
+    <w:lvl w:ilvl="4">
+      <w:start w:val="2"/>
+      <w:numFmt w:val="decimal"/>
+      <w:lvlText w:val="%5."/>
+      <w:lvlJc w:val="left"/>
+      <w:pPr>
+        <w:tabs>
+          <w:tab w:val="num" w:pos="2880"/>
+        </w:tabs>
+        <w:ind w:left="3360" w:hanging="480"/>
+      </w:pPr>
+    </w:lvl>
+    <w:lvl w:ilvl="5">
+      <w:start w:val="2"/>
+      <w:numFmt w:val="decimal"/>
+      <w:lvlText w:val="%6."/>
+      <w:lvlJc w:val="left"/>
+      <w:pPr>
+        <w:tabs>
+          <w:tab w:val="num" w:pos="3600"/>
+        </w:tabs>
+        <w:ind w:left="4080" w:hanging="480"/>
+      </w:pPr>
+    </w:lvl>
+    <w:lvl w:ilvl="6">
+      <w:start w:val="2"/>
+      <w:numFmt w:val="decimal"/>
+      <w:lvlText w:val="%7."/>
+      <w:lvlJc w:val="left"/>
+      <w:pPr>
+        <w:tabs>
+          <w:tab w:val="num" w:pos="4320"/>
+        </w:tabs>
+        <w:ind w:left="4800" w:hanging="480"/>
+      </w:pPr>
+    </w:lvl>
+    <w:lvl w:ilvl="7">
+      <w:start w:val="2"/>
+      <w:numFmt w:val="decimal"/>
+      <w:lvlText w:val="%8."/>
+      <w:lvlJc w:val="left"/>
+      <w:pPr>
+        <w:tabs>
+          <w:tab w:val="num" w:pos="5040"/>
+        </w:tabs>
+        <w:ind w:left="5520" w:hanging="480"/>
+      </w:pPr>
+    </w:lvl>
+    <w:lvl w:ilvl="8">
+      <w:start w:val="2"/>
+      <w:numFmt w:val="decimal"/>
+      <w:lvlText w:val="%9."/>
       <w:lvlJc w:val="left"/>
       <w:pPr>
         <w:tabs>
@@ -1024,8 +1560,164 @@
       </w:pPr>
     </w:lvl>
   </w:abstractNum>
-  <w:num w:numId="1000">
-    <w:abstractNumId w:val="990"/>
+  <w:num w:numId="1">
+    <w:abstractNumId w:val="11"/>
+  </w:num>
+  <w:num w:numId="2">
+    <w:abstractNumId w:val="11"/>
+  </w:num>
+  <w:num w:numId="3">
+    <w:abstractNumId w:val="0"/>
+    <w:lvlOverride w:ilvl="0">
+      <w:startOverride w:val="1"/>
+    </w:lvlOverride>
+    <w:lvlOverride w:ilvl="1">
+      <w:startOverride w:val="1"/>
+    </w:lvlOverride>
+    <w:lvlOverride w:ilvl="2">
+      <w:startOverride w:val="1"/>
+    </w:lvlOverride>
+    <w:lvlOverride w:ilvl="3">
+      <w:startOverride w:val="1"/>
+    </w:lvlOverride>
+    <w:lvlOverride w:ilvl="4">
+      <w:startOverride w:val="1"/>
+    </w:lvlOverride>
+    <w:lvlOverride w:ilvl="5">
+      <w:startOverride w:val="1"/>
+    </w:lvlOverride>
+    <w:lvlOverride w:ilvl="6">
+      <w:startOverride w:val="1"/>
+    </w:lvlOverride>
+    <w:lvlOverride w:ilvl="7">
+      <w:startOverride w:val="1"/>
+    </w:lvlOverride>
+    <w:lvlOverride w:ilvl="8">
+      <w:startOverride w:val="1"/>
+    </w:lvlOverride>
+  </w:num>
+  <w:num w:numId="4">
+    <w:abstractNumId w:val="13"/>
+    <w:lvlOverride w:ilvl="0">
+      <w:startOverride w:val="2"/>
+    </w:lvlOverride>
+    <w:lvlOverride w:ilvl="1">
+      <w:startOverride w:val="2"/>
+    </w:lvlOverride>
+    <w:lvlOverride w:ilvl="2">
+      <w:startOverride w:val="2"/>
+    </w:lvlOverride>
+    <w:lvlOverride w:ilvl="3">
+      <w:startOverride w:val="2"/>
+    </w:lvlOverride>
+    <w:lvlOverride w:ilvl="4">
+      <w:startOverride w:val="2"/>
+    </w:lvlOverride>
+    <w:lvlOverride w:ilvl="5">
+      <w:startOverride w:val="2"/>
+    </w:lvlOverride>
+    <w:lvlOverride w:ilvl="6">
+      <w:startOverride w:val="2"/>
+    </w:lvlOverride>
+    <w:lvlOverride w:ilvl="7">
+      <w:startOverride w:val="2"/>
+    </w:lvlOverride>
+    <w:lvlOverride w:ilvl="8">
+      <w:startOverride w:val="2"/>
+    </w:lvlOverride>
+  </w:num>
+  <w:num w:numId="5">
+    <w:abstractNumId w:val="10"/>
+  </w:num>
+  <w:num w:numId="6">
+    <w:abstractNumId w:val="8"/>
+  </w:num>
+  <w:num w:numId="7">
+    <w:abstractNumId w:val="7"/>
+  </w:num>
+  <w:num w:numId="8">
+    <w:abstractNumId w:val="6"/>
+  </w:num>
+  <w:num w:numId="9">
+    <w:abstractNumId w:val="5"/>
+  </w:num>
+  <w:num w:numId="10">
+    <w:abstractNumId w:val="9"/>
+  </w:num>
+  <w:num w:numId="11">
+    <w:abstractNumId w:val="4"/>
+  </w:num>
+  <w:num w:numId="12">
+    <w:abstractNumId w:val="3"/>
+  </w:num>
+  <w:num w:numId="13">
+    <w:abstractNumId w:val="2"/>
+  </w:num>
+  <w:num w:numId="14">
+    <w:abstractNumId w:val="1"/>
+  </w:num>
+  <w:num w:numId="15">
+    <w:abstractNumId w:val="12"/>
+  </w:num>
+  <w:num w:numId="16">
+    <w:abstractNumId w:val="0"/>
+    <w:lvlOverride w:ilvl="0">
+      <w:startOverride w:val="1"/>
+    </w:lvlOverride>
+    <w:lvlOverride w:ilvl="1">
+      <w:startOverride w:val="1"/>
+    </w:lvlOverride>
+    <w:lvlOverride w:ilvl="2">
+      <w:startOverride w:val="1"/>
+    </w:lvlOverride>
+    <w:lvlOverride w:ilvl="3">
+      <w:startOverride w:val="1"/>
+    </w:lvlOverride>
+    <w:lvlOverride w:ilvl="4">
+      <w:startOverride w:val="1"/>
+    </w:lvlOverride>
+    <w:lvlOverride w:ilvl="5">
+      <w:startOverride w:val="1"/>
+    </w:lvlOverride>
+    <w:lvlOverride w:ilvl="6">
+      <w:startOverride w:val="1"/>
+    </w:lvlOverride>
+    <w:lvlOverride w:ilvl="7">
+      <w:startOverride w:val="1"/>
+    </w:lvlOverride>
+    <w:lvlOverride w:ilvl="8">
+      <w:startOverride w:val="1"/>
+    </w:lvlOverride>
+  </w:num>
+  <w:num w:numId="17">
+    <w:abstractNumId w:val="13"/>
+    <w:lvlOverride w:ilvl="0">
+      <w:startOverride w:val="2"/>
+    </w:lvlOverride>
+    <w:lvlOverride w:ilvl="1">
+      <w:startOverride w:val="2"/>
+    </w:lvlOverride>
+    <w:lvlOverride w:ilvl="2">
+      <w:startOverride w:val="2"/>
+    </w:lvlOverride>
+    <w:lvlOverride w:ilvl="3">
+      <w:startOverride w:val="2"/>
+    </w:lvlOverride>
+    <w:lvlOverride w:ilvl="4">
+      <w:startOverride w:val="2"/>
+    </w:lvlOverride>
+    <w:lvlOverride w:ilvl="5">
+      <w:startOverride w:val="2"/>
+    </w:lvlOverride>
+    <w:lvlOverride w:ilvl="6">
+      <w:startOverride w:val="2"/>
+    </w:lvlOverride>
+    <w:lvlOverride w:ilvl="7">
+      <w:startOverride w:val="2"/>
+    </w:lvlOverride>
+    <w:lvlOverride w:ilvl="8">
+      <w:startOverride w:val="2"/>
+    </w:lvlOverride>
   </w:num>
   <w:num w:numId="1000">
     <w:abstractNumId w:val="990"/>
@@ -1094,7 +1786,7 @@
 </file>
 
 <file path=word/styles.xml><?xml version="1.0" encoding="utf-8"?>
-<w:styles xmlns:r="http://schemas.openxmlformats.org/officeDocument/2006/relationships" xmlns:w="http://schemas.openxmlformats.org/wordprocessingml/2006/main">
+<w:styles xmlns:mc="http://schemas.openxmlformats.org/markup-compatibility/2006" xmlns:r="http://schemas.openxmlformats.org/officeDocument/2006/relationships" xmlns:w="http://schemas.openxmlformats.org/wordprocessingml/2006/main" xmlns:w14="http://schemas.microsoft.com/office/word/2010/wordml" xmlns:w15="http://schemas.microsoft.com/office/word/2012/wordml" xmlns:w16cid="http://schemas.microsoft.com/office/word/2016/wordml/cid" xmlns:w16se="http://schemas.microsoft.com/office/word/2015/wordml/symex" mc:Ignorable="w14 w15 w16se w16cid">
   <w:docDefaults>
     <w:rPrDefault>
       <w:rPr>
@@ -1110,136 +1802,367 @@
       </w:pPr>
     </w:pPrDefault>
   </w:docDefaults>
-  <w:latentStyles w:defLockedState="0" w:defUIPriority="0" w:defSemiHidden="0" w:defUnhideWhenUsed="0" w:defQFormat="0" w:count="276"/>
+  <w:latentStyles w:defLockedState="0" w:defUIPriority="0" w:defSemiHidden="0" w:defUnhideWhenUsed="0" w:defQFormat="0" w:count="375">
+    <w:lsdException w:name="heading 6" w:semiHidden="1" w:unhideWhenUsed="1"/>
+    <w:lsdException w:name="index 3" w:semiHidden="1" w:unhideWhenUsed="1"/>
+    <w:lsdException w:name="index 4" w:semiHidden="1" w:unhideWhenUsed="1"/>
+    <w:lsdException w:name="index 5" w:semiHidden="1" w:unhideWhenUsed="1"/>
+    <w:lsdException w:name="index 6" w:semiHidden="1" w:unhideWhenUsed="1"/>
+    <w:lsdException w:name="index 7" w:semiHidden="1" w:unhideWhenUsed="1"/>
+    <w:lsdException w:name="index 8" w:semiHidden="1" w:unhideWhenUsed="1"/>
+    <w:lsdException w:name="index 9" w:semiHidden="1" w:unhideWhenUsed="1"/>
+    <w:lsdException w:name="toc 1" w:semiHidden="1" w:unhideWhenUsed="1"/>
+    <w:lsdException w:name="toc 2" w:semiHidden="1" w:unhideWhenUsed="1"/>
+    <w:lsdException w:name="toc 3" w:semiHidden="1" w:unhideWhenUsed="1"/>
+    <w:lsdException w:name="toc 4" w:semiHidden="1" w:unhideWhenUsed="1"/>
+    <w:lsdException w:name="toc 5" w:semiHidden="1" w:unhideWhenUsed="1"/>
+    <w:lsdException w:name="toc 6" w:semiHidden="1" w:unhideWhenUsed="1"/>
+    <w:lsdException w:name="toc 7" w:semiHidden="1" w:unhideWhenUsed="1"/>
+    <w:lsdException w:name="toc 8" w:semiHidden="1" w:unhideWhenUsed="1"/>
+    <w:lsdException w:name="toc 9" w:semiHidden="1" w:unhideWhenUsed="1"/>
+    <w:lsdException w:name="Normal Indent" w:semiHidden="1" w:unhideWhenUsed="1"/>
+    <w:lsdException w:name="footnote text" w:semiHidden="1" w:unhideWhenUsed="1"/>
+    <w:lsdException w:name="annotation text" w:semiHidden="1" w:unhideWhenUsed="1"/>
+    <w:lsdException w:name="header" w:semiHidden="1" w:unhideWhenUsed="1"/>
+    <w:lsdException w:name="footer" w:semiHidden="1" w:unhideWhenUsed="1"/>
+    <w:lsdException w:name="index heading" w:semiHidden="1" w:unhideWhenUsed="1"/>
+    <w:lsdException w:name="caption" w:semiHidden="1" w:unhideWhenUsed="1"/>
+    <w:lsdException w:name="table of figures" w:semiHidden="1" w:unhideWhenUsed="1"/>
+    <w:lsdException w:name="envelope address" w:semiHidden="1" w:unhideWhenUsed="1"/>
+    <w:lsdException w:name="envelope return" w:semiHidden="1" w:unhideWhenUsed="1"/>
+    <w:lsdException w:name="footnote reference" w:semiHidden="1" w:unhideWhenUsed="1"/>
+    <w:lsdException w:name="annotation reference" w:semiHidden="1" w:unhideWhenUsed="1"/>
+    <w:lsdException w:name="line number" w:semiHidden="1" w:unhideWhenUsed="1"/>
+    <w:lsdException w:name="page number" w:semiHidden="1" w:unhideWhenUsed="1"/>
+    <w:lsdException w:name="endnote reference" w:semiHidden="1" w:unhideWhenUsed="1"/>
+    <w:lsdException w:name="endnote text" w:semiHidden="1" w:unhideWhenUsed="1"/>
+    <w:lsdException w:name="table of authorities" w:semiHidden="1" w:unhideWhenUsed="1"/>
+    <w:lsdException w:name="macro" w:semiHidden="1" w:unhideWhenUsed="1"/>
+    <w:lsdException w:name="toa heading" w:semiHidden="1" w:unhideWhenUsed="1"/>
+    <w:lsdException w:name="List" w:semiHidden="1" w:unhideWhenUsed="1"/>
+    <w:lsdException w:name="List Bullet" w:semiHidden="1" w:unhideWhenUsed="1"/>
+    <w:lsdException w:name="List Number" w:semiHidden="1" w:unhideWhenUsed="1"/>
+    <w:lsdException w:name="List 2" w:semiHidden="1" w:unhideWhenUsed="1"/>
+    <w:lsdException w:name="List 3" w:semiHidden="1" w:unhideWhenUsed="1"/>
+    <w:lsdException w:name="List 4" w:semiHidden="1" w:unhideWhenUsed="1"/>
+    <w:lsdException w:name="List 5" w:semiHidden="1" w:unhideWhenUsed="1"/>
+    <w:lsdException w:name="List Bullet 3" w:semiHidden="1" w:unhideWhenUsed="1"/>
+    <w:lsdException w:name="List Bullet 4" w:semiHidden="1" w:unhideWhenUsed="1"/>
+    <w:lsdException w:name="List Number 3" w:semiHidden="1" w:unhideWhenUsed="1"/>
+    <w:lsdException w:name="List Number 4" w:semiHidden="1" w:unhideWhenUsed="1"/>
+    <w:lsdException w:name="List Number 5" w:semiHidden="1" w:unhideWhenUsed="1"/>
+    <w:lsdException w:name="Closing" w:semiHidden="1" w:unhideWhenUsed="1"/>
+    <w:lsdException w:name="Signature" w:semiHidden="1" w:unhideWhenUsed="1"/>
+    <w:lsdException w:name="Default Paragraph Font" w:semiHidden="1" w:unhideWhenUsed="1"/>
+    <w:lsdException w:name="Body Text" w:semiHidden="1" w:unhideWhenUsed="1"/>
+    <w:lsdException w:name="Body Text Indent" w:semiHidden="1" w:unhideWhenUsed="1"/>
+    <w:lsdException w:name="List Continue" w:semiHidden="1" w:unhideWhenUsed="1"/>
+    <w:lsdException w:name="List Continue 2" w:semiHidden="1" w:unhideWhenUsed="1"/>
+    <w:lsdException w:name="List Continue 3" w:semiHidden="1" w:unhideWhenUsed="1"/>
+    <w:lsdException w:name="List Continue 4" w:semiHidden="1" w:unhideWhenUsed="1"/>
+    <w:lsdException w:name="List Continue 5" w:semiHidden="1" w:unhideWhenUsed="1"/>
+    <w:lsdException w:name="Message Header" w:semiHidden="1" w:unhideWhenUsed="1"/>
+    <w:lsdException w:name="Salutation" w:semiHidden="1" w:unhideWhenUsed="1"/>
+    <w:lsdException w:name="Date" w:semiHidden="1" w:unhideWhenUsed="1"/>
+    <w:lsdException w:name="Body Text First Indent" w:semiHidden="1" w:unhideWhenUsed="1"/>
+    <w:lsdException w:name="Body Text First Indent 2" w:semiHidden="1" w:unhideWhenUsed="1"/>
+    <w:lsdException w:name="Body Text Indent 3" w:semiHidden="1" w:unhideWhenUsed="1"/>
+    <w:lsdException w:name="Block Text" w:semiHidden="1" w:unhideWhenUsed="1"/>
+    <w:lsdException w:name="Hyperlink" w:semiHidden="1" w:unhideWhenUsed="1"/>
+    <w:lsdException w:name="FollowedHyperlink" w:semiHidden="1" w:unhideWhenUsed="1"/>
+    <w:lsdException w:name="Document Map" w:semiHidden="1" w:unhideWhenUsed="1"/>
+    <w:lsdException w:name="Plain Text" w:semiHidden="1" w:unhideWhenUsed="1"/>
+    <w:lsdException w:name="E-mail Signature" w:semiHidden="1" w:unhideWhenUsed="1"/>
+    <w:lsdException w:name="HTML Top of Form" w:semiHidden="1" w:unhideWhenUsed="1"/>
+    <w:lsdException w:name="HTML Bottom of Form" w:semiHidden="1" w:unhideWhenUsed="1"/>
+    <w:lsdException w:name="Normal (Web)" w:semiHidden="1" w:unhideWhenUsed="1"/>
+    <w:lsdException w:name="HTML Acronym" w:semiHidden="1" w:unhideWhenUsed="1"/>
+    <w:lsdException w:name="HTML Address" w:semiHidden="1" w:unhideWhenUsed="1"/>
+    <w:lsdException w:name="HTML Cite" w:semiHidden="1" w:unhideWhenUsed="1"/>
+    <w:lsdException w:name="HTML Code" w:semiHidden="1" w:unhideWhenUsed="1"/>
+    <w:lsdException w:name="HTML Definition" w:semiHidden="1" w:unhideWhenUsed="1"/>
+    <w:lsdException w:name="HTML Keyboard" w:semiHidden="1" w:unhideWhenUsed="1"/>
+    <w:lsdException w:name="HTML Preformatted" w:semiHidden="1" w:unhideWhenUsed="1"/>
+    <w:lsdException w:name="HTML Sample" w:semiHidden="1" w:unhideWhenUsed="1"/>
+    <w:lsdException w:name="HTML Typewriter" w:semiHidden="1" w:unhideWhenUsed="1"/>
+    <w:lsdException w:name="HTML Variable" w:semiHidden="1" w:unhideWhenUsed="1"/>
+    <w:lsdException w:name="Normal Table" w:semiHidden="1" w:unhideWhenUsed="1"/>
+    <w:lsdException w:name="annotation subject" w:semiHidden="1" w:unhideWhenUsed="1"/>
+    <w:lsdException w:name="No List" w:semiHidden="1" w:unhideWhenUsed="1"/>
+    <w:lsdException w:name="Outline List 1" w:semiHidden="1" w:unhideWhenUsed="1"/>
+    <w:lsdException w:name="Outline List 2" w:semiHidden="1" w:unhideWhenUsed="1"/>
+    <w:lsdException w:name="Outline List 3" w:semiHidden="1" w:unhideWhenUsed="1"/>
+    <w:lsdException w:name="Table Simple 1" w:semiHidden="1" w:unhideWhenUsed="1"/>
+    <w:lsdException w:name="Table Simple 2" w:semiHidden="1" w:unhideWhenUsed="1"/>
+    <w:lsdException w:name="Table Simple 3" w:semiHidden="1" w:unhideWhenUsed="1"/>
+    <w:lsdException w:name="Table Classic 1" w:semiHidden="1" w:unhideWhenUsed="1"/>
+    <w:lsdException w:name="Table Classic 2" w:semiHidden="1" w:unhideWhenUsed="1"/>
+    <w:lsdException w:name="Table Classic 3" w:semiHidden="1" w:unhideWhenUsed="1"/>
+    <w:lsdException w:name="Table Classic 4" w:semiHidden="1" w:unhideWhenUsed="1"/>
+    <w:lsdException w:name="Table Colorful 1" w:semiHidden="1" w:unhideWhenUsed="1"/>
+    <w:lsdException w:name="Table Colorful 2" w:semiHidden="1" w:unhideWhenUsed="1"/>
+    <w:lsdException w:name="Table Colorful 3" w:semiHidden="1" w:unhideWhenUsed="1"/>
+    <w:lsdException w:name="Table Columns 1" w:semiHidden="1" w:unhideWhenUsed="1"/>
+    <w:lsdException w:name="Table Columns 2" w:semiHidden="1" w:unhideWhenUsed="1"/>
+    <w:lsdException w:name="Table Columns 3" w:semiHidden="1" w:unhideWhenUsed="1"/>
+    <w:lsdException w:name="Table Columns 4" w:semiHidden="1" w:unhideWhenUsed="1"/>
+    <w:lsdException w:name="Table Columns 5" w:semiHidden="1" w:unhideWhenUsed="1"/>
+    <w:lsdException w:name="Table Grid 1" w:semiHidden="1" w:unhideWhenUsed="1"/>
+    <w:lsdException w:name="Table Grid 2" w:semiHidden="1" w:unhideWhenUsed="1"/>
+    <w:lsdException w:name="Table Grid 3" w:semiHidden="1" w:unhideWhenUsed="1"/>
+    <w:lsdException w:name="Table Grid 4" w:semiHidden="1" w:unhideWhenUsed="1"/>
+    <w:lsdException w:name="Table Grid 5" w:semiHidden="1" w:unhideWhenUsed="1"/>
+    <w:lsdException w:name="Table Grid 6" w:semiHidden="1" w:unhideWhenUsed="1"/>
+    <w:lsdException w:name="Table Grid 7" w:semiHidden="1" w:unhideWhenUsed="1"/>
+    <w:lsdException w:name="Table Grid 8" w:semiHidden="1" w:unhideWhenUsed="1"/>
+    <w:lsdException w:name="Table List 1" w:semiHidden="1" w:unhideWhenUsed="1"/>
+    <w:lsdException w:name="Table List 2" w:semiHidden="1" w:unhideWhenUsed="1"/>
+    <w:lsdException w:name="Table List 3" w:semiHidden="1" w:unhideWhenUsed="1"/>
+    <w:lsdException w:name="Table List 4" w:semiHidden="1" w:unhideWhenUsed="1"/>
+    <w:lsdException w:name="Table List 5" w:semiHidden="1" w:unhideWhenUsed="1"/>
+    <w:lsdException w:name="Table List 6" w:semiHidden="1" w:unhideWhenUsed="1"/>
+    <w:lsdException w:name="Table List 7" w:semiHidden="1" w:unhideWhenUsed="1"/>
+    <w:lsdException w:name="Table List 8" w:semiHidden="1" w:unhideWhenUsed="1"/>
+    <w:lsdException w:name="Table 3D effects 1" w:semiHidden="1" w:unhideWhenUsed="1"/>
+    <w:lsdException w:name="Table 3D effects 2" w:semiHidden="1" w:unhideWhenUsed="1"/>
+    <w:lsdException w:name="Table 3D effects 3" w:semiHidden="1" w:unhideWhenUsed="1"/>
+    <w:lsdException w:name="Table Contemporary" w:semiHidden="1" w:unhideWhenUsed="1"/>
+    <w:lsdException w:name="Table Elegant" w:semiHidden="1" w:unhideWhenUsed="1"/>
+    <w:lsdException w:name="Table Professional" w:semiHidden="1" w:unhideWhenUsed="1"/>
+    <w:lsdException w:name="Table Subtle 1" w:semiHidden="1" w:unhideWhenUsed="1"/>
+    <w:lsdException w:name="Table Subtle 2" w:semiHidden="1" w:unhideWhenUsed="1"/>
+    <w:lsdException w:name="Table Web 1" w:semiHidden="1" w:unhideWhenUsed="1"/>
+    <w:lsdException w:name="Table Web 2" w:semiHidden="1" w:unhideWhenUsed="1"/>
+    <w:lsdException w:name="Table Web 3" w:semiHidden="1" w:unhideWhenUsed="1"/>
+    <w:lsdException w:name="Balloon Text" w:semiHidden="1" w:unhideWhenUsed="1"/>
+    <w:lsdException w:name="Table Theme" w:semiHidden="1" w:unhideWhenUsed="1"/>
+    <w:lsdException w:name="Placeholder Text" w:semiHidden="1"/>
+    <w:lsdException w:name="Light Shading"/>
+    <w:lsdException w:name="Light List"/>
+    <w:lsdException w:name="Light Grid"/>
+    <w:lsdException w:name="Medium Shading 1"/>
+    <w:lsdException w:name="Medium Shading 2"/>
+    <w:lsdException w:name="Medium List 1"/>
+    <w:lsdException w:name="Medium List 2"/>
+    <w:lsdException w:name="Medium Grid 1"/>
+    <w:lsdException w:name="Medium Grid 2"/>
+    <w:lsdException w:name="Medium Grid 3"/>
+    <w:lsdException w:name="Dark List"/>
+    <w:lsdException w:name="Colorful Shading"/>
+    <w:lsdException w:name="Colorful List"/>
+    <w:lsdException w:name="Colorful Grid"/>
+    <w:lsdException w:name="Light Shading Accent 1"/>
+    <w:lsdException w:name="Light List Accent 1"/>
+    <w:lsdException w:name="Light Grid Accent 1"/>
+    <w:lsdException w:name="Medium Shading 1 Accent 1"/>
+    <w:lsdException w:name="Medium Shading 2 Accent 1"/>
+    <w:lsdException w:name="Medium List 1 Accent 1"/>
+    <w:lsdException w:name="Revision" w:semiHidden="1"/>
+    <w:lsdException w:name="Medium List 2 Accent 1"/>
+    <w:lsdException w:name="Medium Grid 1 Accent 1"/>
+    <w:lsdException w:name="Medium Grid 2 Accent 1"/>
+    <w:lsdException w:name="Medium Grid 3 Accent 1"/>
+    <w:lsdException w:name="Dark List Accent 1"/>
+    <w:lsdException w:name="Colorful Shading Accent 1"/>
+    <w:lsdException w:name="Colorful List Accent 1"/>
+    <w:lsdException w:name="Colorful Grid Accent 1"/>
+    <w:lsdException w:name="Light Shading Accent 2"/>
+    <w:lsdException w:name="Light List Accent 2"/>
+    <w:lsdException w:name="Light Grid Accent 2"/>
+    <w:lsdException w:name="Medium Shading 1 Accent 2"/>
+    <w:lsdException w:name="Medium Shading 2 Accent 2"/>
+    <w:lsdException w:name="Medium List 1 Accent 2"/>
+    <w:lsdException w:name="Medium List 2 Accent 2"/>
+    <w:lsdException w:name="Medium Grid 1 Accent 2"/>
+    <w:lsdException w:name="Medium Grid 2 Accent 2"/>
+    <w:lsdException w:name="Medium Grid 3 Accent 2"/>
+    <w:lsdException w:name="Dark List Accent 2"/>
+    <w:lsdException w:name="Colorful Shading Accent 2"/>
+    <w:lsdException w:name="Colorful List Accent 2"/>
+    <w:lsdException w:name="Colorful Grid Accent 2"/>
+    <w:lsdException w:name="Light Shading Accent 3"/>
+    <w:lsdException w:name="Light List Accent 3"/>
+    <w:lsdException w:name="Light Grid Accent 3"/>
+    <w:lsdException w:name="Medium Shading 1 Accent 3"/>
+    <w:lsdException w:name="Medium Shading 2 Accent 3"/>
+    <w:lsdException w:name="Medium List 1 Accent 3"/>
+    <w:lsdException w:name="Medium List 2 Accent 3"/>
+    <w:lsdException w:name="Medium Grid 1 Accent 3"/>
+    <w:lsdException w:name="Medium Grid 2 Accent 3"/>
+    <w:lsdException w:name="Medium Grid 3 Accent 3"/>
+    <w:lsdException w:name="Dark List Accent 3"/>
+    <w:lsdException w:name="Colorful Shading Accent 3"/>
+    <w:lsdException w:name="Colorful List Accent 3"/>
+    <w:lsdException w:name="Colorful Grid Accent 3"/>
+    <w:lsdException w:name="Light Shading Accent 4"/>
+    <w:lsdException w:name="Light List Accent 4"/>
+    <w:lsdException w:name="Light Grid Accent 4"/>
+    <w:lsdException w:name="Medium Shading 1 Accent 4"/>
+    <w:lsdException w:name="Medium Shading 2 Accent 4"/>
+    <w:lsdException w:name="Medium List 1 Accent 4"/>
+    <w:lsdException w:name="Medium List 2 Accent 4"/>
+    <w:lsdException w:name="Medium Grid 1 Accent 4"/>
+    <w:lsdException w:name="Medium Grid 2 Accent 4"/>
+    <w:lsdException w:name="Medium Grid 3 Accent 4"/>
+    <w:lsdException w:name="Dark List Accent 4"/>
+    <w:lsdException w:name="Colorful Shading Accent 4"/>
+    <w:lsdException w:name="Colorful List Accent 4"/>
+    <w:lsdException w:name="Colorful Grid Accent 4"/>
+    <w:lsdException w:name="Light Shading Accent 5"/>
+    <w:lsdException w:name="Light List Accent 5"/>
+    <w:lsdException w:name="Light Grid Accent 5"/>
+    <w:lsdException w:name="Medium Shading 1 Accent 5"/>
+    <w:lsdException w:name="Medium Shading 2 Accent 5"/>
+    <w:lsdException w:name="Medium List 1 Accent 5"/>
+    <w:lsdException w:name="Medium List 2 Accent 5"/>
+    <w:lsdException w:name="Medium Grid 1 Accent 5"/>
+    <w:lsdException w:name="Medium Grid 2 Accent 5"/>
+    <w:lsdException w:name="Medium Grid 3 Accent 5"/>
+    <w:lsdException w:name="Dark List Accent 5"/>
+    <w:lsdException w:name="Colorful Shading Accent 5"/>
+    <w:lsdException w:name="Colorful List Accent 5"/>
+    <w:lsdException w:name="Colorful Grid Accent 5"/>
+    <w:lsdException w:name="Light Shading Accent 6"/>
+    <w:lsdException w:name="Light List Accent 6"/>
+    <w:lsdException w:name="Light Grid Accent 6"/>
+    <w:lsdException w:name="Medium Shading 1 Accent 6"/>
+    <w:lsdException w:name="Medium Shading 2 Accent 6"/>
+    <w:lsdException w:name="Medium List 1 Accent 6"/>
+    <w:lsdException w:name="Medium List 2 Accent 6"/>
+    <w:lsdException w:name="Medium Grid 1 Accent 6"/>
+    <w:lsdException w:name="Medium Grid 2 Accent 6"/>
+    <w:lsdException w:name="Medium Grid 3 Accent 6"/>
+    <w:lsdException w:name="Dark List Accent 6"/>
+    <w:lsdException w:name="Colorful Shading Accent 6"/>
+    <w:lsdException w:name="Colorful List Accent 6"/>
+    <w:lsdException w:name="Colorful Grid Accent 6"/>
+    <w:lsdException w:name="Bibliography" w:semiHidden="1" w:unhideWhenUsed="1"/>
+    <w:lsdException w:name="TOC Heading" w:semiHidden="1" w:unhideWhenUsed="1"/>
+    <w:lsdException w:name="Grid Table 4" w:uiPriority="49"/>
+    <w:lsdException w:name="Grid Table 5 Dark" w:uiPriority="50"/>
+    <w:lsdException w:name="Grid Table 6 Colorful" w:uiPriority="51"/>
+    <w:lsdException w:name="Grid Table 7 Colorful" w:uiPriority="52"/>
+    <w:lsdException w:name="Grid Table 1 Light Accent 1" w:uiPriority="46"/>
+    <w:lsdException w:name="Grid Table 2 Accent 1" w:uiPriority="47"/>
+    <w:lsdException w:name="Grid Table 3 Accent 1" w:uiPriority="48"/>
+    <w:lsdException w:name="Grid Table 4 Accent 1" w:uiPriority="49"/>
+    <w:lsdException w:name="Grid Table 5 Dark Accent 1" w:uiPriority="50"/>
+    <w:lsdException w:name="Grid Table 6 Colorful Accent 1" w:uiPriority="51"/>
+    <w:lsdException w:name="Grid Table 7 Colorful Accent 1" w:uiPriority="52"/>
+    <w:lsdException w:name="Grid Table 1 Light Accent 2" w:uiPriority="46"/>
+    <w:lsdException w:name="Grid Table 2 Accent 2" w:uiPriority="47"/>
+    <w:lsdException w:name="Grid Table 3 Accent 2" w:uiPriority="48"/>
+    <w:lsdException w:name="Grid Table 4 Accent 2" w:uiPriority="49"/>
+    <w:lsdException w:name="Grid Table 5 Dark Accent 2" w:uiPriority="50"/>
+    <w:lsdException w:name="Grid Table 6 Colorful Accent 2" w:uiPriority="51"/>
+    <w:lsdException w:name="Grid Table 7 Colorful Accent 2" w:uiPriority="52"/>
+    <w:lsdException w:name="Grid Table 1 Light Accent 3" w:uiPriority="46"/>
+    <w:lsdException w:name="Grid Table 2 Accent 3" w:uiPriority="47"/>
+    <w:lsdException w:name="Grid Table 3 Accent 3" w:uiPriority="48"/>
+    <w:lsdException w:name="Grid Table 4 Accent 3" w:uiPriority="49"/>
+    <w:lsdException w:name="Grid Table 5 Dark Accent 3" w:uiPriority="50"/>
+    <w:lsdException w:name="Grid Table 6 Colorful Accent 3" w:uiPriority="51"/>
+    <w:lsdException w:name="Grid Table 7 Colorful Accent 3" w:uiPriority="52"/>
+    <w:lsdException w:name="Grid Table 1 Light Accent 4" w:uiPriority="46"/>
+    <w:lsdException w:name="Grid Table 2 Accent 4" w:uiPriority="47"/>
+    <w:lsdException w:name="Grid Table 3 Accent 4" w:uiPriority="48"/>
+    <w:lsdException w:name="Grid Table 4 Accent 4" w:uiPriority="49"/>
+    <w:lsdException w:name="Grid Table 5 Dark Accent 4" w:uiPriority="50"/>
+    <w:lsdException w:name="Grid Table 6 Colorful Accent 4" w:uiPriority="51"/>
+    <w:lsdException w:name="Grid Table 7 Colorful Accent 4" w:uiPriority="52"/>
+    <w:lsdException w:name="Grid Table 1 Light Accent 5" w:uiPriority="46"/>
+    <w:lsdException w:name="Grid Table 2 Accent 5" w:uiPriority="47"/>
+    <w:lsdException w:name="Grid Table 3 Accent 5" w:uiPriority="48"/>
+    <w:lsdException w:name="Grid Table 4 Accent 5" w:uiPriority="49"/>
+    <w:lsdException w:name="Grid Table 5 Dark Accent 5" w:uiPriority="50"/>
+    <w:lsdException w:name="Grid Table 6 Colorful Accent 5" w:uiPriority="51"/>
+    <w:lsdException w:name="Grid Table 7 Colorful Accent 5" w:uiPriority="52"/>
+    <w:lsdException w:name="Grid Table 1 Light Accent 6" w:uiPriority="46"/>
+    <w:lsdException w:name="Grid Table 2 Accent 6" w:uiPriority="47"/>
+    <w:lsdException w:name="Grid Table 3 Accent 6" w:uiPriority="48"/>
+    <w:lsdException w:name="Grid Table 4 Accent 6" w:uiPriority="49"/>
+    <w:lsdException w:name="Grid Table 5 Dark Accent 6" w:uiPriority="50"/>
+    <w:lsdException w:name="Grid Table 6 Colorful Accent 6" w:uiPriority="51"/>
+    <w:lsdException w:name="Grid Table 7 Colorful Accent 6" w:uiPriority="52"/>
+    <w:lsdException w:name="List Table 1 Light" w:uiPriority="46"/>
+    <w:lsdException w:name="List Table 2" w:uiPriority="47"/>
+    <w:lsdException w:name="List Table 3" w:uiPriority="48"/>
+    <w:lsdException w:name="List Table 4" w:uiPriority="49"/>
+    <w:lsdException w:name="List Table 5 Dark" w:uiPriority="50"/>
+    <w:lsdException w:name="List Table 6 Colorful" w:uiPriority="51"/>
+    <w:lsdException w:name="List Table 7 Colorful" w:uiPriority="52"/>
+    <w:lsdException w:name="List Table 1 Light Accent 1" w:uiPriority="46"/>
+    <w:lsdException w:name="List Table 2 Accent 1" w:uiPriority="47"/>
+    <w:lsdException w:name="List Table 3 Accent 1" w:uiPriority="48"/>
+    <w:lsdException w:name="List Table 4 Accent 1" w:uiPriority="49"/>
+    <w:lsdException w:name="List Table 5 Dark Accent 1" w:uiPriority="50"/>
+    <w:lsdException w:name="List Table 6 Colorful Accent 1" w:uiPriority="51"/>
+    <w:lsdException w:name="List Table 7 Colorful Accent 1" w:uiPriority="52"/>
+    <w:lsdException w:name="List Table 1 Light Accent 2" w:uiPriority="46"/>
+    <w:lsdException w:name="List Table 2 Accent 2" w:uiPriority="47"/>
+    <w:lsdException w:name="List Table 3 Accent 2" w:uiPriority="48"/>
+    <w:lsdException w:name="List Table 4 Accent 2" w:uiPriority="49"/>
+    <w:lsdException w:name="List Table 5 Dark Accent 2" w:uiPriority="50"/>
+    <w:lsdException w:name="List Table 6 Colorful Accent 2" w:uiPriority="51"/>
+    <w:lsdException w:name="List Table 7 Colorful Accent 2" w:uiPriority="52"/>
+    <w:lsdException w:name="List Table 1 Light Accent 3" w:uiPriority="46"/>
+    <w:lsdException w:name="List Table 2 Accent 3" w:uiPriority="47"/>
+    <w:lsdException w:name="List Table 3 Accent 3" w:uiPriority="48"/>
+    <w:lsdException w:name="List Table 4 Accent 3" w:uiPriority="49"/>
+    <w:lsdException w:name="List Table 5 Dark Accent 3" w:uiPriority="50"/>
+    <w:lsdException w:name="List Table 6 Colorful Accent 3" w:uiPriority="51"/>
+    <w:lsdException w:name="List Table 7 Colorful Accent 3" w:uiPriority="52"/>
+    <w:lsdException w:name="List Table 1 Light Accent 4" w:uiPriority="46"/>
+    <w:lsdException w:name="List Table 2 Accent 4" w:uiPriority="47"/>
+    <w:lsdException w:name="List Table 3 Accent 4" w:uiPriority="48"/>
+    <w:lsdException w:name="List Table 4 Accent 4" w:uiPriority="49"/>
+    <w:lsdException w:name="List Table 5 Dark Accent 4" w:uiPriority="50"/>
+    <w:lsdException w:name="List Table 6 Colorful Accent 4" w:uiPriority="51"/>
+    <w:lsdException w:name="List Table 7 Colorful Accent 4" w:uiPriority="52"/>
+    <w:lsdException w:name="List Table 1 Light Accent 5" w:uiPriority="46"/>
+    <w:lsdException w:name="List Table 2 Accent 5" w:uiPriority="47"/>
+    <w:lsdException w:name="List Table 3 Accent 5" w:uiPriority="48"/>
+    <w:lsdException w:name="List Table 4 Accent 5" w:uiPriority="49"/>
+    <w:lsdException w:name="List Table 5 Dark Accent 5" w:uiPriority="50"/>
+    <w:lsdException w:name="List Table 6 Colorful Accent 5" w:uiPriority="51"/>
+    <w:lsdException w:name="List Table 7 Colorful Accent 5" w:uiPriority="52"/>
+    <w:lsdException w:name="List Table 1 Light Accent 6" w:uiPriority="46"/>
+    <w:lsdException w:name="List Table 2 Accent 6" w:uiPriority="47"/>
+    <w:lsdException w:name="List Table 3 Accent 6" w:uiPriority="48"/>
+    <w:lsdException w:name="List Table 4 Accent 6" w:uiPriority="49"/>
+    <w:lsdException w:name="List Table 5 Dark Accent 6" w:uiPriority="50"/>
+    <w:lsdException w:name="List Table 6 Colorful Accent 6" w:uiPriority="51"/>
+    <w:lsdException w:name="List Table 7 Colorful Accent 6" w:uiPriority="52"/>
+    <w:lsdException w:name="Mention" w:semiHidden="1" w:uiPriority="99" w:unhideWhenUsed="1"/>
+    <w:lsdException w:name="Smart Hyperlink" w:semiHidden="1" w:uiPriority="99" w:unhideWhenUsed="1"/>
+    <w:lsdException w:name="Hashtag" w:semiHidden="1" w:uiPriority="99" w:unhideWhenUsed="1"/>
+    <w:lsdException w:name="Unresolved Mention" w:semiHidden="1" w:uiPriority="99" w:unhideWhenUsed="1"/>
+  </w:latentStyles>
   <w:style w:type="paragraph" w:default="1" w:styleId="Normal">
     <w:name w:val="Normal"/>
     <w:qFormat/>
   </w:style>
-  <w:style w:type="paragraph" w:styleId="BodyText">
-    <w:name w:val="Body Text"/>
-    <w:basedOn w:val="Normal"/>
-    <w:link w:val="BodyTextChar"/>
-    <w:pPr>
-      <w:spacing w:before="180" w:after="180"/>
-    </w:pPr>
-    <w:qFormat/>
-  </w:style>
-  <w:style w:type="paragraph" w:customStyle="1" w:styleId="FirstParagraph">
-    <w:name w:val="First Paragraph"/>
-    <w:basedOn w:val="BodyText"/>
-    <w:next w:val="BodyText"/>
-    <w:qFormat/>
-  </w:style>
-  <w:style w:type="paragraph" w:customStyle="1" w:styleId="Compact">
-    <w:name w:val="Compact"/>
-    <w:basedOn w:val="BodyText"/>
-    <w:qFormat/>
-    <w:pPr>
-      <w:spacing w:before="36" w:after="36"/>
-    </w:pPr>
-  </w:style>
-  <w:style w:type="paragraph" w:styleId="Title">
-    <w:name w:val="Title"/>
-    <w:basedOn w:val="Normal"/>
-    <w:next w:val="BodyText"/>
-    <w:qFormat/>
-    <w:pPr>
-      <w:keepNext/>
-      <w:keepLines/>
-      <w:spacing w:before="480" w:after="240"/>
-      <w:jc w:val="center"/>
-    </w:pPr>
-    <w:rPr>
-      <w:rFonts w:asciiTheme="majorHAnsi" w:eastAsiaTheme="majorEastAsia" w:hAnsiTheme="majorHAnsi" w:cstheme="majorBidi"/>
-      <w:b/>
-      <w:bCs/>
-      <w:color w:val="345A8A" w:themeColor="accent1" w:themeShade="B5"/>
-      <w:sz w:val="36"/>
-      <w:szCs w:val="36"/>
-    </w:rPr>
-  </w:style>
-  <w:style w:type="paragraph" w:styleId="Subtitle">
-    <w:name w:val="Subtitle"/>
-    <w:basedOn w:val="Title"/>
-    <w:next w:val="BodyText"/>
-    <w:qFormat/>
-    <w:pPr>
-      <w:keepNext/>
-      <w:keepLines/>
-      <w:spacing w:before="240" w:after="240"/>
-      <w:jc w:val="center"/>
-    </w:pPr>
-    <w:rPr>
-      <w:sz w:val="30"/>
-      <w:szCs w:val="30"/>
-    </w:rPr>
-  </w:style>
-  <w:style w:type="paragraph" w:customStyle="1" w:styleId="Author">
-    <w:name w:val="Author"/>
-    <w:next w:val="BodyText"/>
-    <w:qFormat/>
-    <w:pPr>
-      <w:keepNext/>
-      <w:keepLines/>
-      <w:jc w:val="center"/>
-    </w:pPr>
-  </w:style>
-  <w:style w:type="paragraph" w:styleId="Date">
-    <w:name w:val="Date"/>
-    <w:next w:val="BodyText"/>
-    <w:qFormat/>
-    <w:pPr>
-      <w:keepNext/>
-      <w:keepLines/>
-      <w:jc w:val="center"/>
-    </w:pPr>
-  </w:style>
-  <w:style w:type="paragraph" w:customStyle="1" w:styleId="Abstract">
-    <w:name w:val="Abstract"/>
-    <w:basedOn w:val="Normal"/>
-    <w:next w:val="BodyText"/>
-    <w:qFormat/>
-    <w:pPr>
-      <w:keepNext/>
-      <w:keepLines/>
-      <w:spacing w:before="300" w:after="300"/>
-    </w:pPr>
-    <w:rPr>
-      <w:sz w:val="20"/>
-      <w:szCs w:val="20"/>
-    </w:rPr>
-  </w:style>
-  <w:style w:type="paragraph" w:styleId="Bibliography">
-    <w:name w:val="Bibliography"/>
-    <w:basedOn w:val="Normal"/>
-    <w:next w:val="Bibliography"/>
-    <w:qFormat/>
-    <w:pPr/>
-    <w:rPr/>
-  </w:style>
   <w:style w:type="paragraph" w:styleId="Heading1">
-    <w:name w:val="Heading 1"/>
+    <w:name w:val="heading 1"/>
     <w:basedOn w:val="Normal"/>
     <w:next w:val="BodyText"/>
     <w:uiPriority w:val="9"/>
     <w:qFormat/>
+    <w:rsid w:val="006D797E"/>
     <w:pPr>
       <w:keepNext/>
       <w:keepLines/>
-      <w:spacing w:before="480" w:after="0"/>
+      <w:spacing w:before="480" w:after="240" w:line="360" w:lineRule="auto"/>
       <w:outlineLvl w:val="0"/>
     </w:pPr>
     <w:rPr>
-      <w:rFonts w:asciiTheme="majorHAnsi" w:eastAsiaTheme="majorEastAsia" w:hAnsiTheme="majorHAnsi" w:cstheme="majorBidi"/>
+      <w:rFonts w:ascii="Times New Roman" w:eastAsiaTheme="majorEastAsia" w:hAnsi="Times New Roman" w:cs="Times New Roman"/>
       <w:b/>
       <w:bCs/>
-      <w:color w:val="345A8A" w:themeColor="accent1" w:themeShade="B5"/>
-      <w:sz w:val="32"/>
-      <w:szCs w:val="32"/>
     </w:rPr>
   </w:style>
   <w:style w:type="paragraph" w:styleId="Heading2">
-    <w:name w:val="Heading 2"/>
+    <w:name w:val="heading 2"/>
     <w:basedOn w:val="Normal"/>
     <w:next w:val="BodyText"/>
     <w:uiPriority w:val="9"/>
@@ -1261,7 +2184,7 @@
     </w:rPr>
   </w:style>
   <w:style w:type="paragraph" w:styleId="Heading3">
-    <w:name w:val="Heading 3"/>
+    <w:name w:val="heading 3"/>
     <w:basedOn w:val="Normal"/>
     <w:next w:val="BodyText"/>
     <w:uiPriority w:val="9"/>
@@ -1283,7 +2206,7 @@
     </w:rPr>
   </w:style>
   <w:style w:type="paragraph" w:styleId="Heading4">
-    <w:name w:val="Heading 4"/>
+    <w:name w:val="heading 4"/>
     <w:basedOn w:val="Normal"/>
     <w:next w:val="BodyText"/>
     <w:uiPriority w:val="9"/>
@@ -1300,12 +2223,10 @@
       <w:b/>
       <w:bCs/>
       <w:color w:val="4F81BD" w:themeColor="accent1"/>
-      <w:sz w:val="24"/>
-      <w:szCs w:val="24"/>
     </w:rPr>
   </w:style>
   <w:style w:type="paragraph" w:styleId="Heading5">
-    <w:name w:val="Heading 5"/>
+    <w:name w:val="heading 5"/>
     <w:basedOn w:val="Normal"/>
     <w:next w:val="BodyText"/>
     <w:uiPriority w:val="9"/>
@@ -1322,12 +2243,10 @@
       <w:i/>
       <w:iCs/>
       <w:color w:val="4F81BD" w:themeColor="accent1"/>
-      <w:sz w:val="24"/>
-      <w:szCs w:val="24"/>
     </w:rPr>
   </w:style>
   <w:style w:type="paragraph" w:styleId="Heading6">
-    <w:name w:val="Heading 6"/>
+    <w:name w:val="heading 6"/>
     <w:basedOn w:val="Normal"/>
     <w:next w:val="BodyText"/>
     <w:uiPriority w:val="9"/>
@@ -1342,12 +2261,10 @@
     <w:rPr>
       <w:rFonts w:asciiTheme="majorHAnsi" w:eastAsiaTheme="majorEastAsia" w:hAnsiTheme="majorHAnsi" w:cstheme="majorBidi"/>
       <w:color w:val="4F81BD" w:themeColor="accent1"/>
-      <w:sz w:val="24"/>
-      <w:szCs w:val="24"/>
     </w:rPr>
   </w:style>
   <w:style w:type="paragraph" w:styleId="Heading7">
-    <w:name w:val="Heading 7"/>
+    <w:name w:val="heading 7"/>
     <w:basedOn w:val="Normal"/>
     <w:next w:val="BodyText"/>
     <w:uiPriority w:val="9"/>
@@ -1362,12 +2279,10 @@
     <w:rPr>
       <w:rFonts w:asciiTheme="majorHAnsi" w:eastAsiaTheme="majorEastAsia" w:hAnsiTheme="majorHAnsi" w:cstheme="majorBidi"/>
       <w:color w:val="4F81BD" w:themeColor="accent1"/>
-      <w:sz w:val="24"/>
-      <w:szCs w:val="24"/>
     </w:rPr>
   </w:style>
   <w:style w:type="paragraph" w:styleId="Heading8">
-    <w:name w:val="Heading 8"/>
+    <w:name w:val="heading 8"/>
     <w:basedOn w:val="Normal"/>
     <w:next w:val="BodyText"/>
     <w:uiPriority w:val="9"/>
@@ -1382,12 +2297,10 @@
     <w:rPr>
       <w:rFonts w:asciiTheme="majorHAnsi" w:eastAsiaTheme="majorEastAsia" w:hAnsiTheme="majorHAnsi" w:cstheme="majorBidi"/>
       <w:color w:val="4F81BD" w:themeColor="accent1"/>
-      <w:sz w:val="24"/>
-      <w:szCs w:val="24"/>
     </w:rPr>
   </w:style>
   <w:style w:type="paragraph" w:styleId="Heading9">
-    <w:name w:val="Heading 9"/>
+    <w:name w:val="heading 9"/>
     <w:basedOn w:val="Normal"/>
     <w:next w:val="BodyText"/>
     <w:uiPriority w:val="9"/>
@@ -1402,8 +2315,153 @@
     <w:rPr>
       <w:rFonts w:asciiTheme="majorHAnsi" w:eastAsiaTheme="majorEastAsia" w:hAnsiTheme="majorHAnsi" w:cstheme="majorBidi"/>
       <w:color w:val="4F81BD" w:themeColor="accent1"/>
-      <w:sz w:val="24"/>
-      <w:szCs w:val="24"/>
+    </w:rPr>
+  </w:style>
+  <w:style w:type="character" w:default="1" w:styleId="DefaultParagraphFont">
+    <w:name w:val="Default Paragraph Font"/>
+    <w:uiPriority w:val="1"/>
+    <w:semiHidden/>
+    <w:unhideWhenUsed/>
+  </w:style>
+  <w:style w:type="table" w:default="1" w:styleId="TableNormal">
+    <w:name w:val="Normal Table"/>
+    <w:uiPriority w:val="99"/>
+    <w:semiHidden/>
+    <w:unhideWhenUsed/>
+    <w:tblPr>
+      <w:tblInd w:w="0" w:type="dxa"/>
+      <w:tblCellMar>
+        <w:top w:w="0" w:type="dxa"/>
+        <w:left w:w="108" w:type="dxa"/>
+        <w:bottom w:w="0" w:type="dxa"/>
+        <w:right w:w="108" w:type="dxa"/>
+      </w:tblCellMar>
+    </w:tblPr>
+  </w:style>
+  <w:style w:type="numbering" w:default="1" w:styleId="NoList">
+    <w:name w:val="No List"/>
+    <w:uiPriority w:val="99"/>
+    <w:semiHidden/>
+    <w:unhideWhenUsed/>
+  </w:style>
+  <w:style w:type="paragraph" w:styleId="BodyText">
+    <w:name w:val="Body Text"/>
+    <w:basedOn w:val="Normal"/>
+    <w:link w:val="BodyTextChar"/>
+    <w:qFormat/>
+    <w:rsid w:val="006D797E"/>
+    <w:pPr>
+      <w:spacing w:before="180" w:after="180" w:line="360" w:lineRule="auto"/>
+      <w:ind w:firstLine="720"/>
+      <w:jc w:val="both"/>
+    </w:pPr>
+    <w:rPr>
+      <w:rFonts w:ascii="Times New Roman" w:hAnsi="Times New Roman" w:cs="Times New Roman"/>
+    </w:rPr>
+  </w:style>
+  <w:style w:type="paragraph" w:customStyle="1" w:styleId="FirstParagraph">
+    <w:name w:val="First Paragraph"/>
+    <w:basedOn w:val="BodyText"/>
+    <w:next w:val="BodyText"/>
+    <w:qFormat/>
+    <w:rsid w:val="006D797E"/>
+  </w:style>
+  <w:style w:type="paragraph" w:customStyle="1" w:styleId="Compact">
+    <w:name w:val="Compact"/>
+    <w:basedOn w:val="BodyText"/>
+    <w:qFormat/>
+    <w:rsid w:val="003140BA"/>
+    <w:pPr>
+      <w:numPr>
+        <w:numId w:val="3"/>
+      </w:numPr>
+      <w:spacing w:before="36" w:after="36"/>
+    </w:pPr>
+  </w:style>
+  <w:style w:type="paragraph" w:styleId="Title">
+    <w:name w:val="Title"/>
+    <w:basedOn w:val="Normal"/>
+    <w:next w:val="BodyText"/>
+    <w:qFormat/>
+    <w:rsid w:val="00E36FE4"/>
+    <w:pPr>
+      <w:keepNext/>
+      <w:keepLines/>
+      <w:spacing w:after="240" w:line="360" w:lineRule="auto"/>
+      <w:jc w:val="center"/>
+    </w:pPr>
+    <w:rPr>
+      <w:rFonts w:ascii="Times New Roman" w:eastAsiaTheme="majorEastAsia" w:hAnsi="Times New Roman" w:cs="Times New Roman"/>
+      <w:b/>
+      <w:bCs/>
+    </w:rPr>
+  </w:style>
+  <w:style w:type="paragraph" w:styleId="Subtitle">
+    <w:name w:val="Subtitle"/>
+    <w:basedOn w:val="Title"/>
+    <w:next w:val="BodyText"/>
+    <w:qFormat/>
+    <w:rsid w:val="00B334D2"/>
+    <w:pPr>
+      <w:spacing w:before="240"/>
+    </w:pPr>
+  </w:style>
+  <w:style w:type="paragraph" w:customStyle="1" w:styleId="Author">
+    <w:name w:val="Author"/>
+    <w:next w:val="BodyText"/>
+    <w:qFormat/>
+    <w:rsid w:val="003140BA"/>
+    <w:pPr>
+      <w:keepNext/>
+      <w:keepLines/>
+      <w:spacing w:after="0" w:line="360" w:lineRule="auto"/>
+      <w:jc w:val="center"/>
+    </w:pPr>
+    <w:rPr>
+      <w:rFonts w:ascii="Times New Roman" w:hAnsi="Times New Roman" w:cs="Times New Roman"/>
+    </w:rPr>
+  </w:style>
+  <w:style w:type="paragraph" w:styleId="Date">
+    <w:name w:val="Date"/>
+    <w:next w:val="BodyText"/>
+    <w:qFormat/>
+    <w:rsid w:val="003140BA"/>
+    <w:pPr>
+      <w:keepNext/>
+      <w:keepLines/>
+      <w:spacing w:before="240" w:line="360" w:lineRule="auto"/>
+      <w:jc w:val="center"/>
+    </w:pPr>
+    <w:rPr>
+      <w:rFonts w:ascii="Times New Roman" w:hAnsi="Times New Roman" w:cs="Times New Roman"/>
+    </w:rPr>
+  </w:style>
+  <w:style w:type="paragraph" w:customStyle="1" w:styleId="Abstract">
+    <w:name w:val="Abstract"/>
+    <w:basedOn w:val="Normal"/>
+    <w:next w:val="BodyText"/>
+    <w:qFormat/>
+    <w:pPr>
+      <w:keepNext/>
+      <w:keepLines/>
+      <w:spacing w:before="300" w:after="300"/>
+    </w:pPr>
+    <w:rPr>
+      <w:sz w:val="20"/>
+      <w:szCs w:val="20"/>
+    </w:rPr>
+  </w:style>
+  <w:style w:type="paragraph" w:styleId="Bibliography">
+    <w:name w:val="Bibliography"/>
+    <w:basedOn w:val="Normal"/>
+    <w:qFormat/>
+    <w:rsid w:val="006D797E"/>
+    <w:pPr>
+      <w:spacing w:line="360" w:lineRule="auto"/>
+      <w:ind w:left="720" w:hanging="720"/>
+    </w:pPr>
+    <w:rPr>
+      <w:rFonts w:ascii="Times New Roman" w:hAnsi="Times New Roman" w:cs="Times New Roman"/>
     </w:rPr>
   </w:style>
   <w:style w:type="paragraph" w:styleId="BlockText">
@@ -1425,21 +2483,14 @@
     </w:rPr>
   </w:style>
   <w:style w:type="paragraph" w:styleId="FootnoteText">
-    <w:name w:val="Footnote Text"/>
+    <w:name w:val="footnote text"/>
     <w:basedOn w:val="Normal"/>
-    <w:next w:val="FootnoteText"/>
     <w:uiPriority w:val="9"/>
     <w:unhideWhenUsed/>
     <w:qFormat/>
   </w:style>
-  <w:style w:type="character" w:default="1" w:styleId="DefaultParagraphFont">
-    <w:name w:val="Default Paragraph Font"/>
-    <w:semiHidden/>
-    <w:unhideWhenUsed/>
-  </w:style>
-  <w:style w:type="table" w:default="1" w:styleId="Table">
+  <w:style w:type="table" w:customStyle="1" w:styleId="Table">
     <w:name w:val="Table"/>
-    <w:basedOn w:val="TableNormal"/>
     <w:semiHidden/>
     <w:unhideWhenUsed/>
     <w:qFormat/>
@@ -1471,11 +2522,11 @@
     <w:basedOn w:val="Normal"/>
   </w:style>
   <w:style w:type="paragraph" w:styleId="Caption">
-    <w:name w:val="Caption"/>
+    <w:name w:val="caption"/>
     <w:basedOn w:val="Normal"/>
-    <w:link w:val="BodyTextChar"/>
+    <w:link w:val="CaptionChar"/>
     <w:pPr>
-      <w:spacing w:before="0" w:after="120"/>
+      <w:spacing w:after="120"/>
     </w:pPr>
     <w:rPr>
       <w:i/>
@@ -1503,29 +2554,30 @@
       <w:keepNext/>
     </w:pPr>
   </w:style>
-  <w:style w:type="character" w:customStyle="1" w:styleId="BodyTextChar">
-    <w:name w:val="Body Text Char"/>
+  <w:style w:type="character" w:customStyle="1" w:styleId="CaptionChar">
+    <w:name w:val="Caption Char"/>
     <w:basedOn w:val="DefaultParagraphFont"/>
-    <w:link w:val="BodyText"/>
+    <w:link w:val="Caption"/>
   </w:style>
   <w:style w:type="character" w:customStyle="1" w:styleId="VerbatimChar">
     <w:name w:val="Verbatim Char"/>
-    <w:basedOn w:val="BodyTextChar"/>
+    <w:basedOn w:val="CaptionChar"/>
+    <w:link w:val="SourceCode"/>
     <w:rPr>
       <w:rFonts w:ascii="Consolas" w:hAnsi="Consolas"/>
       <w:sz w:val="22"/>
     </w:rPr>
   </w:style>
   <w:style w:type="character" w:styleId="FootnoteReference">
-    <w:name w:val="Footnote Reference"/>
-    <w:basedOn w:val="BodyTextChar"/>
+    <w:name w:val="footnote reference"/>
+    <w:basedOn w:val="CaptionChar"/>
     <w:rPr>
       <w:vertAlign w:val="superscript"/>
     </w:rPr>
   </w:style>
   <w:style w:type="character" w:styleId="Hyperlink">
     <w:name w:val="Hyperlink"/>
-    <w:basedOn w:val="BodyTextChar"/>
+    <w:basedOn w:val="CaptionChar"/>
     <w:rPr>
       <w:color w:val="4F81BD" w:themeColor="accent1"/>
     </w:rPr>
@@ -1542,7 +2594,7 @@
       <w:outlineLvl w:val="9"/>
     </w:pPr>
     <w:rPr>
-      <w:rFonts w:asciiTheme="majorHAnsi" w:eastAsiaTheme="majorEastAsia" w:hAnsiTheme="majorHAnsi" w:cstheme="majorBidi"/>
+      <w:rFonts w:asciiTheme="majorHAnsi" w:hAnsiTheme="majorHAnsi" w:cstheme="majorBidi"/>
       <w:b w:val="0"/>
       <w:bCs w:val="0"/>
       <w:color w:val="365F91" w:themeColor="accent1" w:themeShade="BF"/>
@@ -1553,267 +2605,366 @@
     <w:basedOn w:val="Normal"/>
     <w:link w:val="VerbatimChar"/>
     <w:pPr>
-      <w:wordWrap w:val="off"/>
-      <w:shd w:val="clear" w:fill="f8f8f8"/>
+      <w:shd w:val="clear" w:color="auto" w:fill="F8F8F8"/>
+      <w:wordWrap w:val="0"/>
     </w:pPr>
   </w:style>
   <w:style w:type="character" w:customStyle="1" w:styleId="KeywordTok">
     <w:name w:val="KeywordTok"/>
     <w:basedOn w:val="VerbatimChar"/>
     <w:rPr>
-      <w:color w:val="204a87"/>
-      <w:shd w:val="clear" w:fill="f8f8f8"/>
+      <w:rFonts w:ascii="Consolas" w:hAnsi="Consolas"/>
       <w:b/>
+      <w:color w:val="204A87"/>
+      <w:sz w:val="22"/>
+      <w:shd w:val="clear" w:color="auto" w:fill="F8F8F8"/>
     </w:rPr>
   </w:style>
   <w:style w:type="character" w:customStyle="1" w:styleId="DataTypeTok">
     <w:name w:val="DataTypeTok"/>
     <w:basedOn w:val="VerbatimChar"/>
     <w:rPr>
-      <w:color w:val="204a87"/>
-      <w:shd w:val="clear" w:fill="f8f8f8"/>
+      <w:rFonts w:ascii="Consolas" w:hAnsi="Consolas"/>
+      <w:color w:val="204A87"/>
+      <w:sz w:val="22"/>
+      <w:shd w:val="clear" w:color="auto" w:fill="F8F8F8"/>
     </w:rPr>
   </w:style>
   <w:style w:type="character" w:customStyle="1" w:styleId="DecValTok">
     <w:name w:val="DecValTok"/>
     <w:basedOn w:val="VerbatimChar"/>
     <w:rPr>
-      <w:color w:val="0000cf"/>
-      <w:shd w:val="clear" w:fill="f8f8f8"/>
+      <w:rFonts w:ascii="Consolas" w:hAnsi="Consolas"/>
+      <w:color w:val="0000CF"/>
+      <w:sz w:val="22"/>
+      <w:shd w:val="clear" w:color="auto" w:fill="F8F8F8"/>
     </w:rPr>
   </w:style>
   <w:style w:type="character" w:customStyle="1" w:styleId="BaseNTok">
     <w:name w:val="BaseNTok"/>
     <w:basedOn w:val="VerbatimChar"/>
     <w:rPr>
-      <w:color w:val="0000cf"/>
-      <w:shd w:val="clear" w:fill="f8f8f8"/>
+      <w:rFonts w:ascii="Consolas" w:hAnsi="Consolas"/>
+      <w:color w:val="0000CF"/>
+      <w:sz w:val="22"/>
+      <w:shd w:val="clear" w:color="auto" w:fill="F8F8F8"/>
     </w:rPr>
   </w:style>
   <w:style w:type="character" w:customStyle="1" w:styleId="FloatTok">
     <w:name w:val="FloatTok"/>
     <w:basedOn w:val="VerbatimChar"/>
     <w:rPr>
-      <w:color w:val="0000cf"/>
-      <w:shd w:val="clear" w:fill="f8f8f8"/>
+      <w:rFonts w:ascii="Consolas" w:hAnsi="Consolas"/>
+      <w:color w:val="0000CF"/>
+      <w:sz w:val="22"/>
+      <w:shd w:val="clear" w:color="auto" w:fill="F8F8F8"/>
     </w:rPr>
   </w:style>
   <w:style w:type="character" w:customStyle="1" w:styleId="ConstantTok">
     <w:name w:val="ConstantTok"/>
     <w:basedOn w:val="VerbatimChar"/>
     <w:rPr>
+      <w:rFonts w:ascii="Consolas" w:hAnsi="Consolas"/>
       <w:color w:val="000000"/>
-      <w:shd w:val="clear" w:fill="f8f8f8"/>
+      <w:sz w:val="22"/>
+      <w:shd w:val="clear" w:color="auto" w:fill="F8F8F8"/>
     </w:rPr>
   </w:style>
   <w:style w:type="character" w:customStyle="1" w:styleId="CharTok">
     <w:name w:val="CharTok"/>
     <w:basedOn w:val="VerbatimChar"/>
     <w:rPr>
-      <w:color w:val="4e9a06"/>
-      <w:shd w:val="clear" w:fill="f8f8f8"/>
+      <w:rFonts w:ascii="Consolas" w:hAnsi="Consolas"/>
+      <w:color w:val="4E9A06"/>
+      <w:sz w:val="22"/>
+      <w:shd w:val="clear" w:color="auto" w:fill="F8F8F8"/>
     </w:rPr>
   </w:style>
   <w:style w:type="character" w:customStyle="1" w:styleId="SpecialCharTok">
     <w:name w:val="SpecialCharTok"/>
     <w:basedOn w:val="VerbatimChar"/>
     <w:rPr>
+      <w:rFonts w:ascii="Consolas" w:hAnsi="Consolas"/>
       <w:color w:val="000000"/>
-      <w:shd w:val="clear" w:fill="f8f8f8"/>
+      <w:sz w:val="22"/>
+      <w:shd w:val="clear" w:color="auto" w:fill="F8F8F8"/>
     </w:rPr>
   </w:style>
   <w:style w:type="character" w:customStyle="1" w:styleId="StringTok">
     <w:name w:val="StringTok"/>
     <w:basedOn w:val="VerbatimChar"/>
     <w:rPr>
-      <w:color w:val="4e9a06"/>
-      <w:shd w:val="clear" w:fill="f8f8f8"/>
+      <w:rFonts w:ascii="Consolas" w:hAnsi="Consolas"/>
+      <w:color w:val="4E9A06"/>
+      <w:sz w:val="22"/>
+      <w:shd w:val="clear" w:color="auto" w:fill="F8F8F8"/>
     </w:rPr>
   </w:style>
   <w:style w:type="character" w:customStyle="1" w:styleId="VerbatimStringTok">
     <w:name w:val="VerbatimStringTok"/>
     <w:basedOn w:val="VerbatimChar"/>
     <w:rPr>
-      <w:color w:val="4e9a06"/>
-      <w:shd w:val="clear" w:fill="f8f8f8"/>
+      <w:rFonts w:ascii="Consolas" w:hAnsi="Consolas"/>
+      <w:color w:val="4E9A06"/>
+      <w:sz w:val="22"/>
+      <w:shd w:val="clear" w:color="auto" w:fill="F8F8F8"/>
     </w:rPr>
   </w:style>
   <w:style w:type="character" w:customStyle="1" w:styleId="SpecialStringTok">
     <w:name w:val="SpecialStringTok"/>
     <w:basedOn w:val="VerbatimChar"/>
     <w:rPr>
-      <w:color w:val="4e9a06"/>
-      <w:shd w:val="clear" w:fill="f8f8f8"/>
+      <w:rFonts w:ascii="Consolas" w:hAnsi="Consolas"/>
+      <w:color w:val="4E9A06"/>
+      <w:sz w:val="22"/>
+      <w:shd w:val="clear" w:color="auto" w:fill="F8F8F8"/>
     </w:rPr>
   </w:style>
   <w:style w:type="character" w:customStyle="1" w:styleId="ImportTok">
     <w:name w:val="ImportTok"/>
     <w:basedOn w:val="VerbatimChar"/>
     <w:rPr>
-      <w:shd w:val="clear" w:fill="f8f8f8"/>
+      <w:rFonts w:ascii="Consolas" w:hAnsi="Consolas"/>
+      <w:sz w:val="22"/>
+      <w:shd w:val="clear" w:color="auto" w:fill="F8F8F8"/>
     </w:rPr>
   </w:style>
   <w:style w:type="character" w:customStyle="1" w:styleId="CommentTok">
     <w:name w:val="CommentTok"/>
     <w:basedOn w:val="VerbatimChar"/>
     <w:rPr>
-      <w:color w:val="8f5902"/>
-      <w:shd w:val="clear" w:fill="f8f8f8"/>
+      <w:rFonts w:ascii="Consolas" w:hAnsi="Consolas"/>
       <w:i/>
+      <w:color w:val="8F5902"/>
+      <w:sz w:val="22"/>
+      <w:shd w:val="clear" w:color="auto" w:fill="F8F8F8"/>
     </w:rPr>
   </w:style>
   <w:style w:type="character" w:customStyle="1" w:styleId="DocumentationTok">
     <w:name w:val="DocumentationTok"/>
     <w:basedOn w:val="VerbatimChar"/>
     <w:rPr>
-      <w:color w:val="8f5902"/>
-      <w:shd w:val="clear" w:fill="f8f8f8"/>
+      <w:rFonts w:ascii="Consolas" w:hAnsi="Consolas"/>
       <w:b/>
       <w:i/>
+      <w:color w:val="8F5902"/>
+      <w:sz w:val="22"/>
+      <w:shd w:val="clear" w:color="auto" w:fill="F8F8F8"/>
     </w:rPr>
   </w:style>
   <w:style w:type="character" w:customStyle="1" w:styleId="AnnotationTok">
     <w:name w:val="AnnotationTok"/>
     <w:basedOn w:val="VerbatimChar"/>
     <w:rPr>
-      <w:color w:val="8f5902"/>
-      <w:shd w:val="clear" w:fill="f8f8f8"/>
+      <w:rFonts w:ascii="Consolas" w:hAnsi="Consolas"/>
       <w:b/>
       <w:i/>
+      <w:color w:val="8F5902"/>
+      <w:sz w:val="22"/>
+      <w:shd w:val="clear" w:color="auto" w:fill="F8F8F8"/>
     </w:rPr>
   </w:style>
   <w:style w:type="character" w:customStyle="1" w:styleId="CommentVarTok">
     <w:name w:val="CommentVarTok"/>
     <w:basedOn w:val="VerbatimChar"/>
     <w:rPr>
-      <w:color w:val="8f5902"/>
-      <w:shd w:val="clear" w:fill="f8f8f8"/>
+      <w:rFonts w:ascii="Consolas" w:hAnsi="Consolas"/>
       <w:b/>
       <w:i/>
+      <w:color w:val="8F5902"/>
+      <w:sz w:val="22"/>
+      <w:shd w:val="clear" w:color="auto" w:fill="F8F8F8"/>
     </w:rPr>
   </w:style>
   <w:style w:type="character" w:customStyle="1" w:styleId="OtherTok">
     <w:name w:val="OtherTok"/>
     <w:basedOn w:val="VerbatimChar"/>
     <w:rPr>
-      <w:color w:val="8f5902"/>
-      <w:shd w:val="clear" w:fill="f8f8f8"/>
+      <w:rFonts w:ascii="Consolas" w:hAnsi="Consolas"/>
+      <w:color w:val="8F5902"/>
+      <w:sz w:val="22"/>
+      <w:shd w:val="clear" w:color="auto" w:fill="F8F8F8"/>
     </w:rPr>
   </w:style>
   <w:style w:type="character" w:customStyle="1" w:styleId="FunctionTok">
     <w:name w:val="FunctionTok"/>
     <w:basedOn w:val="VerbatimChar"/>
     <w:rPr>
+      <w:rFonts w:ascii="Consolas" w:hAnsi="Consolas"/>
       <w:color w:val="000000"/>
-      <w:shd w:val="clear" w:fill="f8f8f8"/>
+      <w:sz w:val="22"/>
+      <w:shd w:val="clear" w:color="auto" w:fill="F8F8F8"/>
     </w:rPr>
   </w:style>
   <w:style w:type="character" w:customStyle="1" w:styleId="VariableTok">
     <w:name w:val="VariableTok"/>
     <w:basedOn w:val="VerbatimChar"/>
     <w:rPr>
+      <w:rFonts w:ascii="Consolas" w:hAnsi="Consolas"/>
       <w:color w:val="000000"/>
-      <w:shd w:val="clear" w:fill="f8f8f8"/>
+      <w:sz w:val="22"/>
+      <w:shd w:val="clear" w:color="auto" w:fill="F8F8F8"/>
     </w:rPr>
   </w:style>
   <w:style w:type="character" w:customStyle="1" w:styleId="ControlFlowTok">
     <w:name w:val="ControlFlowTok"/>
     <w:basedOn w:val="VerbatimChar"/>
     <w:rPr>
-      <w:color w:val="204a87"/>
-      <w:shd w:val="clear" w:fill="f8f8f8"/>
+      <w:rFonts w:ascii="Consolas" w:hAnsi="Consolas"/>
       <w:b/>
+      <w:color w:val="204A87"/>
+      <w:sz w:val="22"/>
+      <w:shd w:val="clear" w:color="auto" w:fill="F8F8F8"/>
     </w:rPr>
   </w:style>
   <w:style w:type="character" w:customStyle="1" w:styleId="OperatorTok">
     <w:name w:val="OperatorTok"/>
     <w:basedOn w:val="VerbatimChar"/>
     <w:rPr>
-      <w:color w:val="ce5c00"/>
-      <w:shd w:val="clear" w:fill="f8f8f8"/>
+      <w:rFonts w:ascii="Consolas" w:hAnsi="Consolas"/>
       <w:b/>
+      <w:color w:val="CE5C00"/>
+      <w:sz w:val="22"/>
+      <w:shd w:val="clear" w:color="auto" w:fill="F8F8F8"/>
     </w:rPr>
   </w:style>
   <w:style w:type="character" w:customStyle="1" w:styleId="BuiltInTok">
     <w:name w:val="BuiltInTok"/>
     <w:basedOn w:val="VerbatimChar"/>
     <w:rPr>
-      <w:shd w:val="clear" w:fill="f8f8f8"/>
+      <w:rFonts w:ascii="Consolas" w:hAnsi="Consolas"/>
+      <w:sz w:val="22"/>
+      <w:shd w:val="clear" w:color="auto" w:fill="F8F8F8"/>
     </w:rPr>
   </w:style>
   <w:style w:type="character" w:customStyle="1" w:styleId="ExtensionTok">
     <w:name w:val="ExtensionTok"/>
     <w:basedOn w:val="VerbatimChar"/>
     <w:rPr>
-      <w:shd w:val="clear" w:fill="f8f8f8"/>
+      <w:rFonts w:ascii="Consolas" w:hAnsi="Consolas"/>
+      <w:sz w:val="22"/>
+      <w:shd w:val="clear" w:color="auto" w:fill="F8F8F8"/>
     </w:rPr>
   </w:style>
   <w:style w:type="character" w:customStyle="1" w:styleId="PreprocessorTok">
     <w:name w:val="PreprocessorTok"/>
     <w:basedOn w:val="VerbatimChar"/>
     <w:rPr>
-      <w:color w:val="8f5902"/>
-      <w:shd w:val="clear" w:fill="f8f8f8"/>
+      <w:rFonts w:ascii="Consolas" w:hAnsi="Consolas"/>
       <w:i/>
+      <w:color w:val="8F5902"/>
+      <w:sz w:val="22"/>
+      <w:shd w:val="clear" w:color="auto" w:fill="F8F8F8"/>
     </w:rPr>
   </w:style>
   <w:style w:type="character" w:customStyle="1" w:styleId="AttributeTok">
     <w:name w:val="AttributeTok"/>
     <w:basedOn w:val="VerbatimChar"/>
     <w:rPr>
-      <w:color w:val="c4a000"/>
-      <w:shd w:val="clear" w:fill="f8f8f8"/>
+      <w:rFonts w:ascii="Consolas" w:hAnsi="Consolas"/>
+      <w:color w:val="C4A000"/>
+      <w:sz w:val="22"/>
+      <w:shd w:val="clear" w:color="auto" w:fill="F8F8F8"/>
     </w:rPr>
   </w:style>
   <w:style w:type="character" w:customStyle="1" w:styleId="RegionMarkerTok">
     <w:name w:val="RegionMarkerTok"/>
     <w:basedOn w:val="VerbatimChar"/>
     <w:rPr>
-      <w:shd w:val="clear" w:fill="f8f8f8"/>
+      <w:rFonts w:ascii="Consolas" w:hAnsi="Consolas"/>
+      <w:sz w:val="22"/>
+      <w:shd w:val="clear" w:color="auto" w:fill="F8F8F8"/>
     </w:rPr>
   </w:style>
   <w:style w:type="character" w:customStyle="1" w:styleId="InformationTok">
     <w:name w:val="InformationTok"/>
     <w:basedOn w:val="VerbatimChar"/>
     <w:rPr>
-      <w:color w:val="8f5902"/>
-      <w:shd w:val="clear" w:fill="f8f8f8"/>
+      <w:rFonts w:ascii="Consolas" w:hAnsi="Consolas"/>
       <w:b/>
       <w:i/>
+      <w:color w:val="8F5902"/>
+      <w:sz w:val="22"/>
+      <w:shd w:val="clear" w:color="auto" w:fill="F8F8F8"/>
     </w:rPr>
   </w:style>
   <w:style w:type="character" w:customStyle="1" w:styleId="WarningTok">
     <w:name w:val="WarningTok"/>
     <w:basedOn w:val="VerbatimChar"/>
     <w:rPr>
-      <w:color w:val="8f5902"/>
-      <w:shd w:val="clear" w:fill="f8f8f8"/>
+      <w:rFonts w:ascii="Consolas" w:hAnsi="Consolas"/>
       <w:b/>
       <w:i/>
+      <w:color w:val="8F5902"/>
+      <w:sz w:val="22"/>
+      <w:shd w:val="clear" w:color="auto" w:fill="F8F8F8"/>
     </w:rPr>
   </w:style>
   <w:style w:type="character" w:customStyle="1" w:styleId="AlertTok">
     <w:name w:val="AlertTok"/>
     <w:basedOn w:val="VerbatimChar"/>
     <w:rPr>
-      <w:color w:val="ef2929"/>
-      <w:shd w:val="clear" w:fill="f8f8f8"/>
+      <w:rFonts w:ascii="Consolas" w:hAnsi="Consolas"/>
+      <w:color w:val="EF2929"/>
+      <w:sz w:val="22"/>
+      <w:shd w:val="clear" w:color="auto" w:fill="F8F8F8"/>
     </w:rPr>
   </w:style>
   <w:style w:type="character" w:customStyle="1" w:styleId="ErrorTok">
     <w:name w:val="ErrorTok"/>
     <w:basedOn w:val="VerbatimChar"/>
     <w:rPr>
-      <w:color w:val="a40000"/>
-      <w:shd w:val="clear" w:fill="f8f8f8"/>
+      <w:rFonts w:ascii="Consolas" w:hAnsi="Consolas"/>
       <w:b/>
+      <w:color w:val="A40000"/>
+      <w:sz w:val="22"/>
+      <w:shd w:val="clear" w:color="auto" w:fill="F8F8F8"/>
     </w:rPr>
   </w:style>
   <w:style w:type="character" w:customStyle="1" w:styleId="NormalTok">
     <w:name w:val="NormalTok"/>
     <w:basedOn w:val="VerbatimChar"/>
     <w:rPr>
-      <w:shd w:val="clear" w:fill="f8f8f8"/>
+      <w:rFonts w:ascii="Consolas" w:hAnsi="Consolas"/>
+      <w:sz w:val="22"/>
+      <w:shd w:val="clear" w:color="auto" w:fill="F8F8F8"/>
+    </w:rPr>
+  </w:style>
+  <w:style w:type="paragraph" w:styleId="BalloonText">
+    <w:name w:val="Balloon Text"/>
+    <w:basedOn w:val="Normal"/>
+    <w:link w:val="BalloonTextChar"/>
+    <w:semiHidden/>
+    <w:unhideWhenUsed/>
+    <w:rsid w:val="006D797E"/>
+    <w:pPr>
+      <w:spacing w:after="0"/>
+    </w:pPr>
+    <w:rPr>
+      <w:rFonts w:ascii="Segoe UI" w:hAnsi="Segoe UI" w:cs="Segoe UI"/>
+      <w:sz w:val="18"/>
+      <w:szCs w:val="18"/>
+    </w:rPr>
+  </w:style>
+  <w:style w:type="character" w:customStyle="1" w:styleId="BodyTextChar">
+    <w:name w:val="Body Text Char"/>
+    <w:basedOn w:val="DefaultParagraphFont"/>
+    <w:link w:val="BodyText"/>
+    <w:rsid w:val="006D797E"/>
+    <w:rPr>
+      <w:rFonts w:ascii="Times New Roman" w:hAnsi="Times New Roman" w:cs="Times New Roman"/>
+    </w:rPr>
+  </w:style>
+  <w:style w:type="character" w:customStyle="1" w:styleId="BalloonTextChar">
+    <w:name w:val="Balloon Text Char"/>
+    <w:basedOn w:val="DefaultParagraphFont"/>
+    <w:link w:val="BalloonText"/>
+    <w:semiHidden/>
+    <w:rsid w:val="006D797E"/>
+    <w:rPr>
+      <w:rFonts w:ascii="Segoe UI" w:hAnsi="Segoe UI" w:cs="Segoe UI"/>
+      <w:sz w:val="18"/>
+      <w:szCs w:val="18"/>
     </w:rPr>
   </w:style>
 </w:styles>

</xml_diff>

<commit_message>
HPS done with gened and bsmath, updated biblio
</commit_message>
<xml_diff>
--- a/HPS.docx
+++ b/HPS.docx
@@ -552,16 +552,46 @@
         <w:pStyle w:val="FirstParagraph"/>
       </w:pPr>
       <w:r>
-        <w:t xml:space="preserve">According to</w:t>
-      </w:r>
-      <w:r>
-        <w:t xml:space="preserve"> </w:t>
-      </w:r>
-      <w:r>
-        <w:t xml:space="preserve">CHED (2013)</w:t>
-      </w:r>
-      <w:r>
-        <w:t xml:space="preserve">, the</w:t>
+        <w:t xml:space="preserve">In the higher education, HPS is explicit in the curriculum for general education. In the</w:t>
+      </w:r>
+      <w:r>
+        <w:t xml:space="preserve"> </w:t>
+      </w:r>
+      <w:r>
+        <w:t xml:space="preserve">CMO No. 20 (2013)</w:t>
+      </w:r>
+      <w:r>
+        <w:t xml:space="preserve">, the teaching of the general education subject Science, Technology and Society is described to tackle scientific and technological developments throughout human history. Moreover, the general education curriculum in the country is explicitly carrying out the liberal nature of general education – an aspect of HPS pointed by</w:t>
+      </w:r>
+      <w:r>
+        <w:t xml:space="preserve"> </w:t>
+      </w:r>
+      <w:r>
+        <w:t xml:space="preserve">(</w:t>
+      </w:r>
+      <w:r>
+        <w:rPr>
+          <w:b/>
+        </w:rPr>
+        <w:t xml:space="preserve">???</w:t>
+      </w:r>
+      <w:r>
+        <w:t xml:space="preserve">)</w:t>
+      </w:r>
+      <w:r>
+        <w:t xml:space="preserve"> </w:t>
+      </w:r>
+      <w:r>
+        <w:t xml:space="preserve">the BS Math and BS Applied Math programs, HPS is all over the curriculum for both programs. Program goals for these programs include that graduates are expected to develop deeper appreciation and understanding of the importance and application of mathematics through out history and the modern world</w:t>
+      </w:r>
+      <w:r>
+        <w:t xml:space="preserve"> </w:t>
+      </w:r>
+      <w:r>
+        <w:t xml:space="preserve">(CMO No. 48 2017)</w:t>
+      </w:r>
+      <w:r>
+        <w:t xml:space="preserve">.</w:t>
       </w:r>
     </w:p>
     <w:p>
@@ -574,38 +604,48 @@
       </w:r>
       <w:bookmarkEnd w:id="20"/>
     </w:p>
-    <w:bookmarkStart w:id="24" w:name="refs"/>
+    <w:bookmarkStart w:id="25" w:name="refs"/>
     <w:bookmarkStart w:id="21" w:name="ref-gened"/>
     <w:p>
       <w:pPr>
         <w:pStyle w:val="Bibliography"/>
       </w:pPr>
       <w:r>
-        <w:t xml:space="preserve">CHED. 2013. “General Education Curriculum: Holistic Understandings, Intellectual and Civic Competencies.” Commission on Higher Education.</w:t>
+        <w:t xml:space="preserve">CMO No. 20. 2013. “General Education Curriculum: Holistic Understandings, Intellectual and Civic Competencies.” Commission on Higher Education.</w:t>
       </w:r>
     </w:p>
     <w:bookmarkEnd w:id="21"/>
-    <w:bookmarkStart w:id="22" w:name="ref-strhps"/>
+    <w:bookmarkStart w:id="22" w:name="ref-bsmath"/>
     <w:p>
       <w:pPr>
         <w:pStyle w:val="Bibliography"/>
       </w:pPr>
       <w:r>
-        <w:t xml:space="preserve">Matthews, Michael R. 2001. “Science Teaching: The Role of History and Philosophy of Science.”</w:t>
+        <w:t xml:space="preserve">CMO No. 48. 2017. “Policies, Standards and Guidelines for the Bachelor of Science in Mathematics (Bs Math) and Bachelor of Science in Applied Mathematics (Bs Applied Math) Programs.” Commission on Higher Education.</w:t>
       </w:r>
     </w:p>
     <w:bookmarkEnd w:id="22"/>
-    <w:bookmarkStart w:id="23" w:name="ref-dstnhps"/>
+    <w:bookmarkStart w:id="23" w:name="ref-strhps"/>
     <w:p>
       <w:pPr>
         <w:pStyle w:val="Bibliography"/>
       </w:pPr>
       <w:r>
-        <w:t xml:space="preserve">Slezak, Peter. n.d. “Does Science Teaching Need History and Philosophy of Science?”</w:t>
+        <w:t xml:space="preserve">Matthews, Michael R. 2001. “Science Teaching: The Role of History and Philosophy of Science.”</w:t>
       </w:r>
     </w:p>
     <w:bookmarkEnd w:id="23"/>
+    <w:bookmarkStart w:id="24" w:name="ref-dstnhps"/>
+    <w:p>
+      <w:pPr>
+        <w:pStyle w:val="Bibliography"/>
+      </w:pPr>
+      <w:r>
+        <w:t xml:space="preserve">Slezak, Peter. n.d. “Does Science Teaching Need History and Philosophy of Science?”</w:t>
+      </w:r>
+    </w:p>
     <w:bookmarkEnd w:id="24"/>
+    <w:bookmarkEnd w:id="25"/>
     <w:sectPr>
       <w:pgSz w:w="12240" w:h="15840"/>
       <w:pgMar w:top="1440" w:right="1440" w:bottom="1440" w:left="1440" w:header="720" w:footer="720" w:gutter="0"/>

</xml_diff>

<commit_message>
added wood18 in biblio and tried it in HPS
</commit_message>
<xml_diff>
--- a/HPS.docx
+++ b/HPS.docx
@@ -552,43 +552,13 @@
         <w:pStyle w:val="FirstParagraph"/>
       </w:pPr>
       <w:r>
-        <w:t xml:space="preserve">In the higher education, HPS is explicit in the curriculum for general education. In the</w:t>
-      </w:r>
-      <w:r>
-        <w:t xml:space="preserve"> </w:t>
-      </w:r>
-      <w:r>
-        <w:t xml:space="preserve">CMO No. 20 (2013)</w:t>
-      </w:r>
-      <w:r>
-        <w:t xml:space="preserve">, the teaching of the general education subject Science, Technology and Society is described to tackle scientific and technological developments throughout human history. Moreover, the general education curriculum in the country is explicitly carrying out the liberal nature of general education – an aspect of HPS pointed by</w:t>
-      </w:r>
-      <w:r>
-        <w:t xml:space="preserve"> </w:t>
-      </w:r>
-      <w:r>
-        <w:t xml:space="preserve">(</w:t>
-      </w:r>
-      <w:r>
-        <w:rPr>
-          <w:b/>
-        </w:rPr>
-        <w:t xml:space="preserve">???</w:t>
-      </w:r>
-      <w:r>
-        <w:t xml:space="preserve">)</w:t>
-      </w:r>
-      <w:r>
-        <w:t xml:space="preserve"> </w:t>
-      </w:r>
-      <w:r>
-        <w:t xml:space="preserve">the BS Math and BS Applied Math programs, HPS is all over the curriculum for both programs. Program goals for these programs include that graduates are expected to develop deeper appreciation and understanding of the importance and application of mathematics through out history and the modern world</w:t>
-      </w:r>
-      <w:r>
-        <w:t xml:space="preserve"> </w:t>
-      </w:r>
-      <w:r>
-        <w:t xml:space="preserve">(CMO No. 48 2017)</w:t>
+        <w:t xml:space="preserve">In the higher education, the Commission on Higher Education is committed to outcomes-based education in tune to liberal education – an aspect of HPS pointed by</w:t>
+      </w:r>
+      <w:r>
+        <w:t xml:space="preserve"> </w:t>
+      </w:r>
+      <w:r>
+        <w:t xml:space="preserve">Matthews (2001)</w:t>
       </w:r>
       <w:r>
         <w:t xml:space="preserve">.</w:t>
@@ -596,6 +566,48 @@
     </w:p>
     <w:p>
       <w:pPr>
+        <w:pStyle w:val="BodyText"/>
+      </w:pPr>
+      <w:r>
+        <w:t xml:space="preserve">HPS is explicit in the curriculum for general education. In the</w:t>
+      </w:r>
+      <w:r>
+        <w:t xml:space="preserve"> </w:t>
+      </w:r>
+      <w:r>
+        <w:t xml:space="preserve">CMO No. 20 (2013)</w:t>
+      </w:r>
+      <w:r>
+        <w:t xml:space="preserve">, the teaching of the general education subject Science, Technology and Society is described to tackle scientific and technological developments throughout human history. Moreover, the general education curriculum in the country is explicitly carrying out the liberal nature of general education.</w:t>
+      </w:r>
+    </w:p>
+    <w:p>
+      <w:pPr>
+        <w:pStyle w:val="BodyText"/>
+      </w:pPr>
+      <w:r>
+        <w:t xml:space="preserve">In the BS Math and BS Applied Math programs, HPS is all over the curriculum for both programs. Their program goals include that graduates are expected to develop deeper appreciation and understanding of the importance and application of mathematics throughout history and the modern world</w:t>
+      </w:r>
+      <w:r>
+        <w:t xml:space="preserve"> </w:t>
+      </w:r>
+      <w:r>
+        <w:t xml:space="preserve">(CMO No. 48 2017)</w:t>
+      </w:r>
+      <w:r>
+        <w:t xml:space="preserve">. Most of the math subjects in these programs start with a brief history of the subject. Nonetheless, philosophy of mathematics is explicit in the program outcomes.</w:t>
+      </w:r>
+    </w:p>
+    <w:p>
+      <w:pPr>
+        <w:pStyle w:val="BodyText"/>
+      </w:pPr>
+      <w:r>
+        <w:t xml:space="preserve">Wood et al. (2018)</w:t>
+      </w:r>
+    </w:p>
+    <w:p>
+      <w:pPr>
         <w:pStyle w:val="Heading1"/>
       </w:pPr>
       <w:bookmarkStart w:id="20" w:name="references"/>
@@ -604,7 +616,7 @@
       </w:r>
       <w:bookmarkEnd w:id="20"/>
     </w:p>
-    <w:bookmarkStart w:id="25" w:name="refs"/>
+    <w:bookmarkStart w:id="27" w:name="refs"/>
     <w:bookmarkStart w:id="21" w:name="ref-gened"/>
     <w:p>
       <w:pPr>
@@ -645,7 +657,46 @@
       </w:r>
     </w:p>
     <w:bookmarkEnd w:id="24"/>
-    <w:bookmarkEnd w:id="25"/>
+    <w:bookmarkStart w:id="26" w:name="ref-wood18"/>
+    <w:p>
+      <w:pPr>
+        <w:pStyle w:val="Bibliography"/>
+      </w:pPr>
+      <w:r>
+        <w:t xml:space="preserve">Wood, Beverly L., Megan Mocko, Michelle Everson, Nicholas J. Horton, and Paul Velleman. 2018. “Updated Guidelines, Updated Curriculum: The GAISE College Report and Introductory Statistics for the Modern Student.”</w:t>
+      </w:r>
+      <w:r>
+        <w:t xml:space="preserve"> </w:t>
+      </w:r>
+      <w:r>
+        <w:rPr>
+          <w:i/>
+        </w:rPr>
+        <w:t xml:space="preserve">CHANCE</w:t>
+      </w:r>
+      <w:r>
+        <w:t xml:space="preserve"> </w:t>
+      </w:r>
+      <w:r>
+        <w:t xml:space="preserve">31 (2): 53–59.</w:t>
+      </w:r>
+      <w:r>
+        <w:t xml:space="preserve"> </w:t>
+      </w:r>
+      <w:hyperlink r:id="rId25">
+        <w:r>
+          <w:rPr>
+            <w:rStyle w:val="Hyperlink"/>
+          </w:rPr>
+          <w:t xml:space="preserve">https://doi.org/10.1080/09332480.2018.1467642</w:t>
+        </w:r>
+      </w:hyperlink>
+      <w:r>
+        <w:t xml:space="preserve">.</w:t>
+      </w:r>
+    </w:p>
+    <w:bookmarkEnd w:id="26"/>
+    <w:bookmarkEnd w:id="27"/>
     <w:sectPr>
       <w:pgSz w:w="12240" w:h="15840"/>
       <w:pgMar w:top="1440" w:right="1440" w:bottom="1440" w:left="1440" w:header="720" w:footer="720" w:gutter="0"/>

</xml_diff>